<commit_message>
har fixat med mobile, skrivit i dagboken osv, paborjat med mobile-first responsive delen
</commit_message>
<xml_diff>
--- a/DagbokMobile.docx
+++ b/DagbokMobile.docx
@@ -1,6 +1,6 @@
 
 <file path=word/document.xml><?xml version="1.0" encoding="utf-8"?>
-<w:document xmlns:wpc="http://schemas.microsoft.com/office/word/2010/wordprocessingCanvas" xmlns:mc="http://schemas.openxmlformats.org/markup-compatibility/2006" xmlns:o="urn:schemas-microsoft-com:office:office" xmlns:r="http://schemas.openxmlformats.org/officeDocument/2006/relationships" xmlns:m="http://schemas.openxmlformats.org/officeDocument/2006/math" xmlns:v="urn:schemas-microsoft-com:vml" xmlns:wp14="http://schemas.microsoft.com/office/word/2010/wordprocessingDrawing" xmlns:wp="http://schemas.openxmlformats.org/drawingml/2006/wordprocessingDrawing" xmlns:w10="urn:schemas-microsoft-com:office:word" xmlns:w="http://schemas.openxmlformats.org/wordprocessingml/2006/main" xmlns:w14="http://schemas.microsoft.com/office/word/2010/wordml" xmlns:wpg="http://schemas.microsoft.com/office/word/2010/wordprocessingGroup" xmlns:wpi="http://schemas.microsoft.com/office/word/2010/wordprocessingInk" xmlns:wne="http://schemas.microsoft.com/office/word/2006/wordml" xmlns:wps="http://schemas.microsoft.com/office/word/2010/wordprocessingShape" mc:Ignorable="w14 wp14">
+<w:document xmlns:wpc="http://schemas.microsoft.com/office/word/2010/wordprocessingCanvas" xmlns:mo="http://schemas.microsoft.com/office/mac/office/2008/main" xmlns:mc="http://schemas.openxmlformats.org/markup-compatibility/2006" xmlns:mv="urn:schemas-microsoft-com:mac:vml" xmlns:o="urn:schemas-microsoft-com:office:office" xmlns:r="http://schemas.openxmlformats.org/officeDocument/2006/relationships" xmlns:m="http://schemas.openxmlformats.org/officeDocument/2006/math" xmlns:v="urn:schemas-microsoft-com:vml" xmlns:wp14="http://schemas.microsoft.com/office/word/2010/wordprocessingDrawing" xmlns:wp="http://schemas.openxmlformats.org/drawingml/2006/wordprocessingDrawing" xmlns:w10="urn:schemas-microsoft-com:office:word" xmlns:w="http://schemas.openxmlformats.org/wordprocessingml/2006/main" xmlns:w14="http://schemas.microsoft.com/office/word/2010/wordml" xmlns:wpg="http://schemas.microsoft.com/office/word/2010/wordprocessingGroup" xmlns:wpi="http://schemas.microsoft.com/office/word/2010/wordprocessingInk" xmlns:wne="http://schemas.microsoft.com/office/word/2006/wordml" xmlns:wps="http://schemas.microsoft.com/office/word/2010/wordprocessingShape" mc:Ignorable="w14 wp14">
   <w:body>
     <w:p>
       <w:r>
@@ -233,9 +233,497 @@
       <w:r>
         <w:t>En refaktorering gjordes, man tog bort en hållare då efter en enkelt skiss på papper ansågs vara för mycket. Middle, höll i main-container som höll i annons-container och artikel-container, med refaktoreringen togs middle bort och då det inte behövdes.</w:t>
       </w:r>
+    </w:p>
+    <w:p/>
+    <w:p>
+      <w:r>
+        <w:t>Dag 2  11</w:t>
+      </w:r>
+      <w:r>
+        <w:t>/6/12</w:t>
+      </w:r>
+    </w:p>
+    <w:tbl>
+      <w:tblPr>
+        <w:tblStyle w:val="TableGrid"/>
+        <w:tblW w:w="0" w:type="auto"/>
+        <w:tblLook w:val="04A0" w:firstRow="1" w:lastRow="0" w:firstColumn="1" w:lastColumn="0" w:noHBand="0" w:noVBand="1"/>
+      </w:tblPr>
+      <w:tblGrid>
+        <w:gridCol w:w="1422"/>
+        <w:gridCol w:w="1767"/>
+        <w:gridCol w:w="1076"/>
+        <w:gridCol w:w="1422"/>
+      </w:tblGrid>
+      <w:tr>
+        <w:trPr>
+          <w:trHeight w:val="414"/>
+        </w:trPr>
+        <w:tc>
+          <w:tcPr>
+            <w:tcW w:w="1422" w:type="dxa"/>
+            <w:tcBorders>
+              <w:top w:val="single" w:sz="4" w:space="0" w:color="auto"/>
+              <w:left w:val="single" w:sz="4" w:space="0" w:color="auto"/>
+              <w:bottom w:val="single" w:sz="4" w:space="0" w:color="auto"/>
+              <w:right w:val="single" w:sz="4" w:space="0" w:color="auto"/>
+            </w:tcBorders>
+            <w:hideMark/>
+          </w:tcPr>
+          <w:p>
+            <w:r>
+              <w:t>Tid</w:t>
+            </w:r>
+          </w:p>
+        </w:tc>
+        <w:tc>
+          <w:tcPr>
+            <w:tcW w:w="1767" w:type="dxa"/>
+            <w:tcBorders>
+              <w:top w:val="single" w:sz="4" w:space="0" w:color="auto"/>
+              <w:left w:val="single" w:sz="4" w:space="0" w:color="auto"/>
+              <w:bottom w:val="single" w:sz="4" w:space="0" w:color="auto"/>
+              <w:right w:val="single" w:sz="4" w:space="0" w:color="auto"/>
+            </w:tcBorders>
+            <w:hideMark/>
+          </w:tcPr>
+          <w:p>
+            <w:r>
+              <w:t>Refaktor</w:t>
+            </w:r>
+          </w:p>
+        </w:tc>
+        <w:tc>
+          <w:tcPr>
+            <w:tcW w:w="1076" w:type="dxa"/>
+            <w:tcBorders>
+              <w:top w:val="single" w:sz="4" w:space="0" w:color="auto"/>
+              <w:left w:val="single" w:sz="4" w:space="0" w:color="auto"/>
+              <w:bottom w:val="single" w:sz="4" w:space="0" w:color="auto"/>
+              <w:right w:val="single" w:sz="4" w:space="0" w:color="auto"/>
+            </w:tcBorders>
+          </w:tcPr>
+          <w:p/>
+        </w:tc>
+        <w:tc>
+          <w:tcPr>
+            <w:tcW w:w="1422" w:type="dxa"/>
+            <w:tcBorders>
+              <w:top w:val="single" w:sz="4" w:space="0" w:color="auto"/>
+              <w:left w:val="single" w:sz="4" w:space="0" w:color="auto"/>
+              <w:bottom w:val="single" w:sz="4" w:space="0" w:color="auto"/>
+              <w:right w:val="single" w:sz="4" w:space="0" w:color="auto"/>
+            </w:tcBorders>
+          </w:tcPr>
+          <w:p/>
+        </w:tc>
+      </w:tr>
+      <w:tr>
+        <w:trPr>
+          <w:trHeight w:val="414"/>
+        </w:trPr>
+        <w:tc>
+          <w:tcPr>
+            <w:tcW w:w="1422" w:type="dxa"/>
+            <w:tcBorders>
+              <w:top w:val="single" w:sz="4" w:space="0" w:color="auto"/>
+              <w:left w:val="single" w:sz="4" w:space="0" w:color="auto"/>
+              <w:bottom w:val="single" w:sz="4" w:space="0" w:color="auto"/>
+              <w:right w:val="single" w:sz="4" w:space="0" w:color="auto"/>
+            </w:tcBorders>
+            <w:hideMark/>
+          </w:tcPr>
+          <w:p>
+            <w:r>
+              <w:t>10-12</w:t>
+            </w:r>
+          </w:p>
+        </w:tc>
+        <w:tc>
+          <w:tcPr>
+            <w:tcW w:w="1767" w:type="dxa"/>
+            <w:tcBorders>
+              <w:top w:val="single" w:sz="4" w:space="0" w:color="auto"/>
+              <w:left w:val="single" w:sz="4" w:space="0" w:color="auto"/>
+              <w:bottom w:val="single" w:sz="4" w:space="0" w:color="auto"/>
+              <w:right w:val="single" w:sz="4" w:space="0" w:color="auto"/>
+            </w:tcBorders>
+            <w:hideMark/>
+          </w:tcPr>
+          <w:p>
+            <w:r>
+              <w:t>2</w:t>
+            </w:r>
+          </w:p>
+        </w:tc>
+        <w:tc>
+          <w:tcPr>
+            <w:tcW w:w="1076" w:type="dxa"/>
+            <w:tcBorders>
+              <w:top w:val="single" w:sz="4" w:space="0" w:color="auto"/>
+              <w:left w:val="single" w:sz="4" w:space="0" w:color="auto"/>
+              <w:bottom w:val="single" w:sz="4" w:space="0" w:color="auto"/>
+              <w:right w:val="single" w:sz="4" w:space="0" w:color="auto"/>
+            </w:tcBorders>
+          </w:tcPr>
+          <w:p/>
+        </w:tc>
+        <w:tc>
+          <w:tcPr>
+            <w:tcW w:w="1422" w:type="dxa"/>
+            <w:tcBorders>
+              <w:top w:val="single" w:sz="4" w:space="0" w:color="auto"/>
+              <w:left w:val="single" w:sz="4" w:space="0" w:color="auto"/>
+              <w:bottom w:val="single" w:sz="4" w:space="0" w:color="auto"/>
+              <w:right w:val="single" w:sz="4" w:space="0" w:color="auto"/>
+            </w:tcBorders>
+          </w:tcPr>
+          <w:p/>
+        </w:tc>
+      </w:tr>
+      <w:tr>
+        <w:trPr>
+          <w:trHeight w:val="414"/>
+        </w:trPr>
+        <w:tc>
+          <w:tcPr>
+            <w:tcW w:w="1422" w:type="dxa"/>
+            <w:tcBorders>
+              <w:top w:val="single" w:sz="4" w:space="0" w:color="auto"/>
+              <w:left w:val="single" w:sz="4" w:space="0" w:color="auto"/>
+              <w:bottom w:val="single" w:sz="4" w:space="0" w:color="auto"/>
+              <w:right w:val="single" w:sz="4" w:space="0" w:color="auto"/>
+            </w:tcBorders>
+            <w:hideMark/>
+          </w:tcPr>
+          <w:p>
+            <w:r>
+              <w:t>13.50-15.10</w:t>
+            </w:r>
+          </w:p>
+        </w:tc>
+        <w:tc>
+          <w:tcPr>
+            <w:tcW w:w="1767" w:type="dxa"/>
+            <w:tcBorders>
+              <w:top w:val="single" w:sz="4" w:space="0" w:color="auto"/>
+              <w:left w:val="single" w:sz="4" w:space="0" w:color="auto"/>
+              <w:bottom w:val="single" w:sz="4" w:space="0" w:color="auto"/>
+              <w:right w:val="single" w:sz="4" w:space="0" w:color="auto"/>
+            </w:tcBorders>
+            <w:hideMark/>
+          </w:tcPr>
+          <w:p/>
+        </w:tc>
+        <w:tc>
+          <w:tcPr>
+            <w:tcW w:w="1076" w:type="dxa"/>
+            <w:tcBorders>
+              <w:top w:val="single" w:sz="4" w:space="0" w:color="auto"/>
+              <w:left w:val="single" w:sz="4" w:space="0" w:color="auto"/>
+              <w:bottom w:val="single" w:sz="4" w:space="0" w:color="auto"/>
+              <w:right w:val="single" w:sz="4" w:space="0" w:color="auto"/>
+            </w:tcBorders>
+          </w:tcPr>
+          <w:p/>
+        </w:tc>
+        <w:tc>
+          <w:tcPr>
+            <w:tcW w:w="1422" w:type="dxa"/>
+            <w:tcBorders>
+              <w:top w:val="single" w:sz="4" w:space="0" w:color="auto"/>
+              <w:left w:val="single" w:sz="4" w:space="0" w:color="auto"/>
+              <w:bottom w:val="single" w:sz="4" w:space="0" w:color="auto"/>
+              <w:right w:val="single" w:sz="4" w:space="0" w:color="auto"/>
+            </w:tcBorders>
+          </w:tcPr>
+          <w:p/>
+        </w:tc>
+      </w:tr>
+    </w:tbl>
+    <w:p/>
+    <w:p>
+      <w:r>
+        <w:t>Utfört: har laggt in artiklarna, annonserna och nedre länkarna. Alltid skall vara klart för mobile, redo att göra</w:t>
+      </w:r>
+      <w:r>
+        <w:t>s</w:t>
+      </w:r>
+      <w:r>
+        <w:t xml:space="preserve"> responsivt.</w:t>
+      </w:r>
+    </w:p>
+    <w:p>
+      <w:r>
+        <w:t>Komplikationer: Fastnade en stund på nestlade divar, förstod inte varje en div inte ville vara 100%, men såg sen att en div fanns som sa att alla div fanns nestlad som skulle vara 50%, och min div tog över det, var tvungen att refaktorera för och ge den diven en klass. En refaktorering var main content, har varit lite svårigheter med mobile för man vill gärna bara använda divvar direkt utan att ha hållare runt om bara för att det är tight och skulle kunna funka. Maint-content vara lika bred som dom övre divvar och elementen i var själva ”main” main hållare, och main-content funkade så att det skulle se intryckt ut vid sidorna. Men jag såg till att main-content var det som skulle hålla och så fick den helt enkelt vara några pixlar smalare och margin: 0 auto.</w:t>
+      </w:r>
+    </w:p>
+    <w:p/>
+    <w:p>
+      <w:r>
+        <w:t>Mer komplikationer än vad man hade trott, man vill som sagt bara lägga in allt under varann eftersom det känns så simpelt, men man måste ändå tänka responsivt på nått sätt och vet att i slutändan kommer allt flyta iväg och mer jobb. Kan nog bli mycket jobb sen med, men det återstår att se.</w:t>
+      </w:r>
+    </w:p>
+    <w:p/>
+    <w:p>
+      <w:r>
+        <w:lastRenderedPageBreak/>
+        <w:t>Dag 3  12/6/12</w:t>
+      </w:r>
+    </w:p>
+    <w:tbl>
+      <w:tblPr>
+        <w:tblStyle w:val="TableGrid"/>
+        <w:tblW w:w="0" w:type="auto"/>
+        <w:tblLook w:val="04A0" w:firstRow="1" w:lastRow="0" w:firstColumn="1" w:lastColumn="0" w:noHBand="0" w:noVBand="1"/>
+      </w:tblPr>
+      <w:tblGrid>
+        <w:gridCol w:w="1422"/>
+        <w:gridCol w:w="1767"/>
+        <w:gridCol w:w="1076"/>
+        <w:gridCol w:w="1422"/>
+      </w:tblGrid>
+      <w:tr>
+        <w:trPr>
+          <w:trHeight w:val="414"/>
+        </w:trPr>
+        <w:tc>
+          <w:tcPr>
+            <w:tcW w:w="1422" w:type="dxa"/>
+            <w:tcBorders>
+              <w:top w:val="single" w:sz="4" w:space="0" w:color="auto"/>
+              <w:left w:val="single" w:sz="4" w:space="0" w:color="auto"/>
+              <w:bottom w:val="single" w:sz="4" w:space="0" w:color="auto"/>
+              <w:right w:val="single" w:sz="4" w:space="0" w:color="auto"/>
+            </w:tcBorders>
+            <w:hideMark/>
+          </w:tcPr>
+          <w:p>
+            <w:r>
+              <w:t>Tid</w:t>
+            </w:r>
+          </w:p>
+        </w:tc>
+        <w:tc>
+          <w:tcPr>
+            <w:tcW w:w="1767" w:type="dxa"/>
+            <w:tcBorders>
+              <w:top w:val="single" w:sz="4" w:space="0" w:color="auto"/>
+              <w:left w:val="single" w:sz="4" w:space="0" w:color="auto"/>
+              <w:bottom w:val="single" w:sz="4" w:space="0" w:color="auto"/>
+              <w:right w:val="single" w:sz="4" w:space="0" w:color="auto"/>
+            </w:tcBorders>
+            <w:hideMark/>
+          </w:tcPr>
+          <w:p>
+            <w:r>
+              <w:t>Refaktor</w:t>
+            </w:r>
+          </w:p>
+        </w:tc>
+        <w:tc>
+          <w:tcPr>
+            <w:tcW w:w="1076" w:type="dxa"/>
+            <w:tcBorders>
+              <w:top w:val="single" w:sz="4" w:space="0" w:color="auto"/>
+              <w:left w:val="single" w:sz="4" w:space="0" w:color="auto"/>
+              <w:bottom w:val="single" w:sz="4" w:space="0" w:color="auto"/>
+              <w:right w:val="single" w:sz="4" w:space="0" w:color="auto"/>
+            </w:tcBorders>
+          </w:tcPr>
+          <w:p/>
+        </w:tc>
+        <w:tc>
+          <w:tcPr>
+            <w:tcW w:w="1422" w:type="dxa"/>
+            <w:tcBorders>
+              <w:top w:val="single" w:sz="4" w:space="0" w:color="auto"/>
+              <w:left w:val="single" w:sz="4" w:space="0" w:color="auto"/>
+              <w:bottom w:val="single" w:sz="4" w:space="0" w:color="auto"/>
+              <w:right w:val="single" w:sz="4" w:space="0" w:color="auto"/>
+            </w:tcBorders>
+          </w:tcPr>
+          <w:p/>
+        </w:tc>
+      </w:tr>
+      <w:tr>
+        <w:trPr>
+          <w:trHeight w:val="414"/>
+        </w:trPr>
+        <w:tc>
+          <w:tcPr>
+            <w:tcW w:w="1422" w:type="dxa"/>
+            <w:tcBorders>
+              <w:top w:val="single" w:sz="4" w:space="0" w:color="auto"/>
+              <w:left w:val="single" w:sz="4" w:space="0" w:color="auto"/>
+              <w:bottom w:val="single" w:sz="4" w:space="0" w:color="auto"/>
+              <w:right w:val="single" w:sz="4" w:space="0" w:color="auto"/>
+            </w:tcBorders>
+            <w:hideMark/>
+          </w:tcPr>
+          <w:p>
+            <w:r>
+              <w:t>10-12</w:t>
+            </w:r>
+          </w:p>
+        </w:tc>
+        <w:tc>
+          <w:tcPr>
+            <w:tcW w:w="1767" w:type="dxa"/>
+            <w:tcBorders>
+              <w:top w:val="single" w:sz="4" w:space="0" w:color="auto"/>
+              <w:left w:val="single" w:sz="4" w:space="0" w:color="auto"/>
+              <w:bottom w:val="single" w:sz="4" w:space="0" w:color="auto"/>
+              <w:right w:val="single" w:sz="4" w:space="0" w:color="auto"/>
+            </w:tcBorders>
+            <w:hideMark/>
+          </w:tcPr>
+          <w:p>
+            <w:r>
+              <w:t>4</w:t>
+            </w:r>
+          </w:p>
+        </w:tc>
+        <w:tc>
+          <w:tcPr>
+            <w:tcW w:w="1076" w:type="dxa"/>
+            <w:tcBorders>
+              <w:top w:val="single" w:sz="4" w:space="0" w:color="auto"/>
+              <w:left w:val="single" w:sz="4" w:space="0" w:color="auto"/>
+              <w:bottom w:val="single" w:sz="4" w:space="0" w:color="auto"/>
+              <w:right w:val="single" w:sz="4" w:space="0" w:color="auto"/>
+            </w:tcBorders>
+          </w:tcPr>
+          <w:p/>
+        </w:tc>
+        <w:tc>
+          <w:tcPr>
+            <w:tcW w:w="1422" w:type="dxa"/>
+            <w:tcBorders>
+              <w:top w:val="single" w:sz="4" w:space="0" w:color="auto"/>
+              <w:left w:val="single" w:sz="4" w:space="0" w:color="auto"/>
+              <w:bottom w:val="single" w:sz="4" w:space="0" w:color="auto"/>
+              <w:right w:val="single" w:sz="4" w:space="0" w:color="auto"/>
+            </w:tcBorders>
+          </w:tcPr>
+          <w:p/>
+        </w:tc>
+      </w:tr>
+      <w:tr>
+        <w:trPr>
+          <w:trHeight w:val="414"/>
+        </w:trPr>
+        <w:tc>
+          <w:tcPr>
+            <w:tcW w:w="1422" w:type="dxa"/>
+            <w:tcBorders>
+              <w:top w:val="single" w:sz="4" w:space="0" w:color="auto"/>
+              <w:left w:val="single" w:sz="4" w:space="0" w:color="auto"/>
+              <w:bottom w:val="single" w:sz="4" w:space="0" w:color="auto"/>
+              <w:right w:val="single" w:sz="4" w:space="0" w:color="auto"/>
+            </w:tcBorders>
+            <w:hideMark/>
+          </w:tcPr>
+          <w:p>
+            <w:r>
+              <w:t>13-16.30</w:t>
+            </w:r>
+          </w:p>
+        </w:tc>
+        <w:tc>
+          <w:tcPr>
+            <w:tcW w:w="1767" w:type="dxa"/>
+            <w:tcBorders>
+              <w:top w:val="single" w:sz="4" w:space="0" w:color="auto"/>
+              <w:left w:val="single" w:sz="4" w:space="0" w:color="auto"/>
+              <w:bottom w:val="single" w:sz="4" w:space="0" w:color="auto"/>
+              <w:right w:val="single" w:sz="4" w:space="0" w:color="auto"/>
+            </w:tcBorders>
+            <w:hideMark/>
+          </w:tcPr>
+          <w:p>
+            <w:r>
+              <w:t>0</w:t>
+            </w:r>
+          </w:p>
+        </w:tc>
+        <w:tc>
+          <w:tcPr>
+            <w:tcW w:w="1076" w:type="dxa"/>
+            <w:tcBorders>
+              <w:top w:val="single" w:sz="4" w:space="0" w:color="auto"/>
+              <w:left w:val="single" w:sz="4" w:space="0" w:color="auto"/>
+              <w:bottom w:val="single" w:sz="4" w:space="0" w:color="auto"/>
+              <w:right w:val="single" w:sz="4" w:space="0" w:color="auto"/>
+            </w:tcBorders>
+          </w:tcPr>
+          <w:p/>
+        </w:tc>
+        <w:tc>
+          <w:tcPr>
+            <w:tcW w:w="1422" w:type="dxa"/>
+            <w:tcBorders>
+              <w:top w:val="single" w:sz="4" w:space="0" w:color="auto"/>
+              <w:left w:val="single" w:sz="4" w:space="0" w:color="auto"/>
+              <w:bottom w:val="single" w:sz="4" w:space="0" w:color="auto"/>
+              <w:right w:val="single" w:sz="4" w:space="0" w:color="auto"/>
+            </w:tcBorders>
+          </w:tcPr>
+          <w:p/>
+        </w:tc>
+      </w:tr>
+    </w:tbl>
+    <w:p/>
+    <w:p>
+      <w:r>
+        <w:t xml:space="preserve">Utfört: påbörjade responsivt, har gjort från grunden till tablet ungefär, som är en grund för desktop, 768px. Från mobile till 768 ser det relativt bra ut, inte klart dock, behövs lite små fix, från 768 har endast en fixed width laggts inget mer. </w:t>
+      </w:r>
+    </w:p>
+    <w:p>
+      <w:r>
+        <w:t xml:space="preserve">Komplikationer: I början av responsivt var inte komplikationerna särklilt stora, det var mest att ändra från fixed till hundra procent, och så gick det smidigt framåt endast fram till 480px. Mycket finns som margin i procent för att göra det lättare vilket gjorde att ett litet område där 5% inte var så mycket, blev mycket mer samtidigt som text inte ändras vilket gjorde att text hamnade lätt utanför väldigt snabbt vid förstoring. Och ett av faktoreringarna var att ändra grunden enbart för att göra så att text inte flöt utanför så fort när det blev större. När den når till 768 så ändras det en del, och vid det här tillfället var det element som skulle synas, hade inte lagts till på mobile så det fick göras, det blev en refaktorering överallt, både i html filen, där diven skulle läggas, i css där egenskaperna las till och media queries där det skulle synas. Hade behövts med studie och tanke mellan skisserna. När det gällde main containern. Nu skulle två containers som enkelt fanns under varandra </w:t>
+      </w:r>
+      <w:r>
+        <w:t xml:space="preserve"> floatas, vilket var mycket små pill för att få dessa att se snygga ut brevid varandra, hade varit bättre om två hållare ”left” och rigth” var själva grunden för detta och att containers bara lades dit. Men istället för att börja html filen så ändrades egenskaperna lite genom media queries för cointainersarna. Ser relativt bra ut nu. Att lägga till har varit en del problem, listan som skulle synas, var en hel del komplikationer att få den att se bra ut och centrerad. Testade med flexbox som inte funkade till firefox helt, men till slut använde jag procentform och sen får det justeras i media queries ju större det blev, nått som jag hade hoppats på att göra auto utan några fler anrop i media queries. ”se upp för margin procent” finns det i en height som är fixed så kanske det är bra att ha pixlar som margin, har man i procentform så ökar marginen fast inte heighten ökar.” det var en refaktorering. </w:t>
+      </w:r>
+    </w:p>
+    <w:p>
+      <w:r>
+        <w:t>Väldigt mycket clears, i princip clear på allt. Saker som inte längre behövs clearas har fo</w:t>
+      </w:r>
+      <w:r>
+        <w:t>rtfarande en clear i html filen, och det som floatas måste en clear läggas på.</w:t>
+      </w:r>
+    </w:p>
+    <w:p>
+      <w:r>
+        <w:t>Mycket småpill när grejer som har varit under varandra helt plötsli</w:t>
+      </w:r>
+      <w:r>
+        <w:t xml:space="preserve">gt är brevid för att det ska </w:t>
+      </w:r>
+      <w:r>
+        <w:t xml:space="preserve">snyggt ut. Fortfarande </w:t>
+      </w:r>
+      <w:r>
+        <w:t>inte klar med resp</w:t>
+      </w:r>
+      <w:r>
+        <w:t>onsiv helt, det har varit relativt många komplikationer jämfört med innan</w:t>
+      </w:r>
       <w:bookmarkStart w:id="0" w:name="_GoBack"/>
       <w:bookmarkEnd w:id="0"/>
+      <w:r>
+        <w:t>.</w:t>
+      </w:r>
     </w:p>
+    <w:p/>
+    <w:p>
+      <w:r>
+        <w:t xml:space="preserve">Tänk på det här med left och right container, är väldigt lätt att se att det behövs när man håller på med desktop men, men inte så lätt i mobile. </w:t>
+      </w:r>
+    </w:p>
+    <w:p/>
     <w:p/>
     <w:sectPr>
       <w:pgSz w:w="11906" w:h="16838"/>
@@ -264,7 +752,7 @@
       </w:pPr>
     </w:pPrDefault>
   </w:docDefaults>
-  <w:latentStyles w:defLockedState="0" w:defUIPriority="99" w:defSemiHidden="1" w:defUnhideWhenUsed="1" w:defQFormat="0" w:count="267">
+  <w:latentStyles w:defLockedState="0" w:defUIPriority="99" w:defSemiHidden="1" w:defUnhideWhenUsed="1" w:defQFormat="0" w:count="276">
     <w:lsdException w:name="Normal" w:semiHidden="0" w:uiPriority="0" w:unhideWhenUsed="0" w:qFormat="1"/>
     <w:lsdException w:name="heading 1" w:semiHidden="0" w:uiPriority="9" w:unhideWhenUsed="0" w:qFormat="1"/>
     <w:lsdException w:name="heading 2" w:uiPriority="9" w:qFormat="1"/>
@@ -465,7 +953,7 @@
 </file>
 
 <file path=word/stylesWithEffects.xml><?xml version="1.0" encoding="utf-8"?>
-<w:styles xmlns:wpc="http://schemas.microsoft.com/office/word/2010/wordprocessingCanvas" xmlns:mc="http://schemas.openxmlformats.org/markup-compatibility/2006" xmlns:o="urn:schemas-microsoft-com:office:office" xmlns:r="http://schemas.openxmlformats.org/officeDocument/2006/relationships" xmlns:m="http://schemas.openxmlformats.org/officeDocument/2006/math" xmlns:v="urn:schemas-microsoft-com:vml" xmlns:wp14="http://schemas.microsoft.com/office/word/2010/wordprocessingDrawing" xmlns:wp="http://schemas.openxmlformats.org/drawingml/2006/wordprocessingDrawing" xmlns:w10="urn:schemas-microsoft-com:office:word" xmlns:w="http://schemas.openxmlformats.org/wordprocessingml/2006/main" xmlns:w14="http://schemas.microsoft.com/office/word/2010/wordml" xmlns:wpg="http://schemas.microsoft.com/office/word/2010/wordprocessingGroup" xmlns:wpi="http://schemas.microsoft.com/office/word/2010/wordprocessingInk" xmlns:wne="http://schemas.microsoft.com/office/word/2006/wordml" xmlns:wps="http://schemas.microsoft.com/office/word/2010/wordprocessingShape" mc:Ignorable="w14 wp14">
+<w:styles xmlns:wpc="http://schemas.microsoft.com/office/word/2010/wordprocessingCanvas" xmlns:mo="http://schemas.microsoft.com/office/mac/office/2008/main" xmlns:mc="http://schemas.openxmlformats.org/markup-compatibility/2006" xmlns:mv="urn:schemas-microsoft-com:mac:vml" xmlns:o="urn:schemas-microsoft-com:office:office" xmlns:r="http://schemas.openxmlformats.org/officeDocument/2006/relationships" xmlns:m="http://schemas.openxmlformats.org/officeDocument/2006/math" xmlns:v="urn:schemas-microsoft-com:vml" xmlns:wp14="http://schemas.microsoft.com/office/word/2010/wordprocessingDrawing" xmlns:wp="http://schemas.openxmlformats.org/drawingml/2006/wordprocessingDrawing" xmlns:w10="urn:schemas-microsoft-com:office:word" xmlns:w="http://schemas.openxmlformats.org/wordprocessingml/2006/main" xmlns:w14="http://schemas.microsoft.com/office/word/2010/wordml" xmlns:wpg="http://schemas.microsoft.com/office/word/2010/wordprocessingGroup" xmlns:wpi="http://schemas.microsoft.com/office/word/2010/wordprocessingInk" xmlns:wne="http://schemas.microsoft.com/office/word/2006/wordml" xmlns:wps="http://schemas.microsoft.com/office/word/2010/wordprocessingShape" mc:Ignorable="w14 wp14">
   <w:docDefaults>
     <w:rPrDefault>
       <w:rPr>
@@ -481,7 +969,7 @@
       </w:pPr>
     </w:pPrDefault>
   </w:docDefaults>
-  <w:latentStyles w:defLockedState="0" w:defUIPriority="99" w:defSemiHidden="1" w:defUnhideWhenUsed="1" w:defQFormat="0" w:count="267">
+  <w:latentStyles w:defLockedState="0" w:defUIPriority="99" w:defSemiHidden="1" w:defUnhideWhenUsed="1" w:defQFormat="0" w:count="276">
     <w:lsdException w:name="Normal" w:semiHidden="0" w:uiPriority="0" w:unhideWhenUsed="0" w:qFormat="1"/>
     <w:lsdException w:name="heading 1" w:semiHidden="0" w:uiPriority="9" w:unhideWhenUsed="0" w:qFormat="1"/>
     <w:lsdException w:name="heading 2" w:uiPriority="9" w:qFormat="1"/>

</xml_diff>

<commit_message>
det aer dagboken och mobile-first
</commit_message>
<xml_diff>
--- a/DagbokMobile.docx
+++ b/DagbokMobile.docx
@@ -4,12 +4,25 @@
   <w:body>
     <w:p>
       <w:r>
-        <w:t>Mobile-first</w:t>
-      </w:r>
+        <w:t>Mobile-</w:t>
+      </w:r>
+      <w:proofErr w:type="spellStart"/>
+      <w:r>
+        <w:t>first</w:t>
+      </w:r>
+      <w:proofErr w:type="spellEnd"/>
     </w:p>
     <w:p>
       <w:r>
-        <w:t>Dag 1  4/6/12</w:t>
+        <w:t xml:space="preserve">Dag </w:t>
+      </w:r>
+      <w:proofErr w:type="gramStart"/>
+      <w:r>
+        <w:t>1  4</w:t>
+      </w:r>
+      <w:proofErr w:type="gramEnd"/>
+      <w:r>
+        <w:t>/6/-13</w:t>
       </w:r>
     </w:p>
     <w:tbl>
@@ -57,9 +70,11 @@
             <w:hideMark/>
           </w:tcPr>
           <w:p>
+            <w:proofErr w:type="spellStart"/>
             <w:r>
               <w:t>Refaktor</w:t>
             </w:r>
+            <w:proofErr w:type="spellEnd"/>
           </w:p>
         </w:tc>
         <w:tc>
@@ -224,23 +239,81 @@
       </w:r>
     </w:p>
     <w:p>
+      <w:proofErr w:type="gramStart"/>
       <w:r>
         <w:t xml:space="preserve">Komplikationer: </w:t>
       </w:r>
       <w:r>
-        <w:t xml:space="preserve"> Inga komplikationer, allt har gått väldigt smidigt, enkelt att påbörja med, speciellt uppifrån neråt. Ser stilrent och snyggt ut redan nu. </w:t>
-      </w:r>
-      <w:r>
-        <w:t>En refaktorering gjordes, man tog bort en hållare då efter en enkelt skiss på papper ansågs vara för mycket. Middle, höll i main-container som höll i annons-container och artikel-container, med refaktoreringen togs middle bort och då det inte behövdes.</w:t>
+        <w:t xml:space="preserve"> Inga</w:t>
+      </w:r>
+      <w:proofErr w:type="gramEnd"/>
+      <w:r>
+        <w:t xml:space="preserve"> komplikationer, allt har gått väldigt smidigt, enkelt att påbörja med, speciellt uppifrån neråt. Ser stilrent och snyggt ut redan nu. </w:t>
+      </w:r>
+      <w:r>
+        <w:t xml:space="preserve">En </w:t>
+      </w:r>
+      <w:proofErr w:type="spellStart"/>
+      <w:r>
+        <w:t>refaktorering</w:t>
+      </w:r>
+      <w:proofErr w:type="spellEnd"/>
+      <w:r>
+        <w:t xml:space="preserve"> gjordes, man tog bort en hållare då efter en </w:t>
+      </w:r>
+      <w:proofErr w:type="gramStart"/>
+      <w:r>
+        <w:t>enkelt</w:t>
+      </w:r>
+      <w:proofErr w:type="gramEnd"/>
+      <w:r>
+        <w:t xml:space="preserve"> skiss på papper ansågs vara för mycket. </w:t>
+      </w:r>
+      <w:proofErr w:type="spellStart"/>
+      <w:r>
+        <w:t>Middle</w:t>
+      </w:r>
+      <w:proofErr w:type="spellEnd"/>
+      <w:r>
+        <w:t xml:space="preserve">, höll i </w:t>
+      </w:r>
+      <w:proofErr w:type="spellStart"/>
+      <w:r>
+        <w:t>main</w:t>
+      </w:r>
+      <w:proofErr w:type="spellEnd"/>
+      <w:r>
+        <w:t xml:space="preserve">-container som höll i annons-container och artikel-container, med </w:t>
+      </w:r>
+      <w:proofErr w:type="spellStart"/>
+      <w:r>
+        <w:t>refaktoreringen</w:t>
+      </w:r>
+      <w:proofErr w:type="spellEnd"/>
+      <w:r>
+        <w:t xml:space="preserve"> togs </w:t>
+      </w:r>
+      <w:proofErr w:type="spellStart"/>
+      <w:r>
+        <w:t>middle</w:t>
+      </w:r>
+      <w:proofErr w:type="spellEnd"/>
+      <w:r>
+        <w:t xml:space="preserve"> bort och då det inte behövdes.</w:t>
       </w:r>
     </w:p>
     <w:p/>
     <w:p>
       <w:r>
-        <w:t>Dag 2  11</w:t>
-      </w:r>
-      <w:r>
-        <w:t>/6/12</w:t>
+        <w:t xml:space="preserve">Dag </w:t>
+      </w:r>
+      <w:proofErr w:type="gramStart"/>
+      <w:r>
+        <w:t>2  11</w:t>
+      </w:r>
+      <w:proofErr w:type="gramEnd"/>
+      <w:r>
+        <w:t>/6-13</w:t>
       </w:r>
     </w:p>
     <w:tbl>
@@ -288,9 +361,11 @@
             <w:hideMark/>
           </w:tcPr>
           <w:p>
+            <w:proofErr w:type="spellStart"/>
             <w:r>
               <w:t>Refaktor</w:t>
             </w:r>
+            <w:proofErr w:type="spellEnd"/>
           </w:p>
         </w:tc>
         <w:tc>
@@ -397,9 +472,11 @@
             <w:hideMark/>
           </w:tcPr>
           <w:p>
+            <w:proofErr w:type="gramStart"/>
             <w:r>
               <w:t>13.50-15.10</w:t>
             </w:r>
+            <w:proofErr w:type="gramEnd"/>
           </w:p>
         </w:tc>
         <w:tc>
@@ -444,31 +521,215 @@
     <w:p/>
     <w:p>
       <w:r>
-        <w:t>Utfört: har laggt in artiklarna, annonserna och nedre länkarna. Alltid skall vara klart för mobile, redo att göra</w:t>
+        <w:t xml:space="preserve">Utfört: har </w:t>
+      </w:r>
+      <w:proofErr w:type="spellStart"/>
+      <w:r>
+        <w:t>laggt</w:t>
+      </w:r>
+      <w:proofErr w:type="spellEnd"/>
+      <w:r>
+        <w:t xml:space="preserve"> in artiklarna, annonserna och nedre länkarna. Alltid skall vara klart för mobile, redo att göra</w:t>
       </w:r>
       <w:r>
         <w:t>s</w:t>
       </w:r>
       <w:r>
-        <w:t xml:space="preserve"> responsivt.</w:t>
+        <w:t xml:space="preserve"> </w:t>
+      </w:r>
+      <w:proofErr w:type="spellStart"/>
+      <w:r>
+        <w:t>responsivt</w:t>
+      </w:r>
+      <w:proofErr w:type="spellEnd"/>
+      <w:r>
+        <w:t>.</w:t>
       </w:r>
     </w:p>
     <w:p>
       <w:r>
-        <w:t>Komplikationer: Fastnade en stund på nestlade divar, förstod inte varje en div inte ville vara 100%, men såg sen att en div fanns som sa att alla div fanns nestlad som skulle vara 50%, och min div tog över det, var tvungen att refaktorera för och ge den diven en klass. En refaktorering var main content, har varit lite svårigheter med mobile för man vill gärna bara använda divvar direkt utan att ha hållare runt om bara för att det är tight och skulle kunna funka. Maint-content vara lika bred som dom övre divvar och elementen i var själva ”main” main hållare, och main-content funkade så att det skulle se intryckt ut vid sidorna. Men jag såg till att main-content var det som skulle hålla och så fick den helt enkelt vara några pixlar smalare och margin: 0 auto.</w:t>
+        <w:t xml:space="preserve">Komplikationer: Fastnade en stund på </w:t>
+      </w:r>
+      <w:proofErr w:type="spellStart"/>
+      <w:r>
+        <w:t>nestlade</w:t>
+      </w:r>
+      <w:proofErr w:type="spellEnd"/>
+      <w:r>
+        <w:t xml:space="preserve"> </w:t>
+      </w:r>
+      <w:proofErr w:type="spellStart"/>
+      <w:r>
+        <w:t>divar</w:t>
+      </w:r>
+      <w:proofErr w:type="spellEnd"/>
+      <w:r>
+        <w:t xml:space="preserve">, förstod inte varje en div inte ville vara </w:t>
+      </w:r>
+      <w:proofErr w:type="gramStart"/>
+      <w:r>
+        <w:t>100%</w:t>
+      </w:r>
+      <w:proofErr w:type="gramEnd"/>
+      <w:r>
+        <w:t xml:space="preserve">, men såg sen att en div fanns som sa att alla div fanns </w:t>
+      </w:r>
+      <w:proofErr w:type="spellStart"/>
+      <w:r>
+        <w:t>nestlad</w:t>
+      </w:r>
+      <w:proofErr w:type="spellEnd"/>
+      <w:r>
+        <w:t xml:space="preserve"> som skulle vara 50%, och min div tog över det, var tvungen att </w:t>
+      </w:r>
+      <w:proofErr w:type="spellStart"/>
+      <w:r>
+        <w:t>refaktorera</w:t>
+      </w:r>
+      <w:proofErr w:type="spellEnd"/>
+      <w:r>
+        <w:t xml:space="preserve"> för och ge den </w:t>
+      </w:r>
+      <w:proofErr w:type="spellStart"/>
+      <w:r>
+        <w:t>diven</w:t>
+      </w:r>
+      <w:proofErr w:type="spellEnd"/>
+      <w:r>
+        <w:t xml:space="preserve"> en klass. En </w:t>
+      </w:r>
+      <w:proofErr w:type="spellStart"/>
+      <w:r>
+        <w:t>refaktorering</w:t>
+      </w:r>
+      <w:proofErr w:type="spellEnd"/>
+      <w:r>
+        <w:t xml:space="preserve"> var </w:t>
+      </w:r>
+      <w:proofErr w:type="spellStart"/>
+      <w:r>
+        <w:t>main</w:t>
+      </w:r>
+      <w:proofErr w:type="spellEnd"/>
+      <w:r>
+        <w:t xml:space="preserve"> </w:t>
+      </w:r>
+      <w:proofErr w:type="spellStart"/>
+      <w:r>
+        <w:t>content</w:t>
+      </w:r>
+      <w:proofErr w:type="spellEnd"/>
+      <w:r>
+        <w:t xml:space="preserve">, har varit lite svårigheter med mobile för man vill gärna bara använda </w:t>
+      </w:r>
+      <w:proofErr w:type="spellStart"/>
+      <w:r>
+        <w:t>divvar</w:t>
+      </w:r>
+      <w:proofErr w:type="spellEnd"/>
+      <w:r>
+        <w:t xml:space="preserve"> direkt utan att ha hållare runt om bara för att det är tight och skulle kunna funka. </w:t>
+      </w:r>
+      <w:proofErr w:type="spellStart"/>
+      <w:r>
+        <w:t>Maint-content</w:t>
+      </w:r>
+      <w:proofErr w:type="spellEnd"/>
+      <w:r>
+        <w:t xml:space="preserve"> vara lika bred som </w:t>
+      </w:r>
+      <w:proofErr w:type="gramStart"/>
+      <w:r>
+        <w:t>dom</w:t>
+      </w:r>
+      <w:proofErr w:type="gramEnd"/>
+      <w:r>
+        <w:t xml:space="preserve"> övre </w:t>
+      </w:r>
+      <w:proofErr w:type="spellStart"/>
+      <w:r>
+        <w:t>divvar</w:t>
+      </w:r>
+      <w:proofErr w:type="spellEnd"/>
+      <w:r>
+        <w:t xml:space="preserve"> och elementen i var själva ”</w:t>
+      </w:r>
+      <w:proofErr w:type="spellStart"/>
+      <w:r>
+        <w:t>main</w:t>
+      </w:r>
+      <w:proofErr w:type="spellEnd"/>
+      <w:r>
+        <w:t xml:space="preserve">” </w:t>
+      </w:r>
+      <w:proofErr w:type="spellStart"/>
+      <w:r>
+        <w:t>main</w:t>
+      </w:r>
+      <w:proofErr w:type="spellEnd"/>
+      <w:r>
+        <w:t xml:space="preserve"> hållare, och </w:t>
+      </w:r>
+      <w:proofErr w:type="spellStart"/>
+      <w:r>
+        <w:t>main-content</w:t>
+      </w:r>
+      <w:proofErr w:type="spellEnd"/>
+      <w:r>
+        <w:t xml:space="preserve"> funkade så att det skulle se intryckt ut vid sidorna. Men jag såg till att </w:t>
+      </w:r>
+      <w:proofErr w:type="spellStart"/>
+      <w:r>
+        <w:t>main-content</w:t>
+      </w:r>
+      <w:proofErr w:type="spellEnd"/>
+      <w:r>
+        <w:t xml:space="preserve"> var det som skulle hålla och så fick den helt enkelt vara några pixlar smalare och </w:t>
+      </w:r>
+      <w:proofErr w:type="spellStart"/>
+      <w:r>
+        <w:t>margin</w:t>
+      </w:r>
+      <w:proofErr w:type="spellEnd"/>
+      <w:r>
+        <w:t>: 0 auto.</w:t>
       </w:r>
     </w:p>
     <w:p/>
     <w:p>
       <w:r>
-        <w:t>Mer komplikationer än vad man hade trott, man vill som sagt bara lägga in allt under varann eftersom det känns så simpelt, men man måste ändå tänka responsivt på nått sätt och vet att i slutändan kommer allt flyta iväg och mer jobb. Kan nog bli mycket jobb sen med, men det återstår att se.</w:t>
+        <w:t xml:space="preserve">Mer komplikationer än vad man hade trott, man vill som sagt bara lägga in allt under </w:t>
+      </w:r>
+      <w:proofErr w:type="gramStart"/>
+      <w:r>
+        <w:t>varann</w:t>
+      </w:r>
+      <w:proofErr w:type="gramEnd"/>
+      <w:r>
+        <w:t xml:space="preserve"> eftersom det känns så simpelt, men man måste ändå tänka </w:t>
+      </w:r>
+      <w:proofErr w:type="spellStart"/>
+      <w:r>
+        <w:t>responsivt</w:t>
+      </w:r>
+      <w:proofErr w:type="spellEnd"/>
+      <w:r>
+        <w:t xml:space="preserve"> på nått sätt och vet att i slutändan kommer allt flyta iväg och mer jobb. Kan nog bli mycket jobb sen med, men det återstår att se.</w:t>
       </w:r>
     </w:p>
     <w:p/>
     <w:p>
       <w:r>
         <w:lastRenderedPageBreak/>
-        <w:t>Dag 3  12/6/12</w:t>
+        <w:t xml:space="preserve">Dag </w:t>
+      </w:r>
+      <w:proofErr w:type="gramStart"/>
+      <w:r>
+        <w:t>3  12</w:t>
+      </w:r>
+      <w:proofErr w:type="gramEnd"/>
+      <w:r>
+        <w:t>/6-13</w:t>
       </w:r>
     </w:p>
     <w:tbl>
@@ -516,9 +777,11 @@
             <w:hideMark/>
           </w:tcPr>
           <w:p>
+            <w:proofErr w:type="spellStart"/>
             <w:r>
               <w:t>Refaktor</w:t>
             </w:r>
+            <w:proofErr w:type="spellEnd"/>
           </w:p>
         </w:tc>
         <w:tc>
@@ -625,9 +888,11 @@
             <w:hideMark/>
           </w:tcPr>
           <w:p>
+            <w:proofErr w:type="gramStart"/>
             <w:r>
               <w:t>13-16.30</w:t>
             </w:r>
+            <w:proofErr w:type="gramEnd"/>
           </w:p>
         </w:tc>
         <w:tc>
@@ -676,23 +941,348 @@
     <w:p/>
     <w:p>
       <w:r>
-        <w:t xml:space="preserve">Utfört: påbörjade responsivt, har gjort från grunden till tablet ungefär, som är en grund för desktop, 768px. Från mobile till 768 ser det relativt bra ut, inte klart dock, behövs lite små fix, från 768 har endast en fixed width laggts inget mer. </w:t>
+        <w:t xml:space="preserve">Utfört: påbörjade </w:t>
+      </w:r>
+      <w:proofErr w:type="spellStart"/>
+      <w:r>
+        <w:t>responsivt</w:t>
+      </w:r>
+      <w:proofErr w:type="spellEnd"/>
+      <w:r>
+        <w:t xml:space="preserve">, har gjort från grunden till </w:t>
+      </w:r>
+      <w:proofErr w:type="spellStart"/>
+      <w:r>
+        <w:t>tablet</w:t>
+      </w:r>
+      <w:proofErr w:type="spellEnd"/>
+      <w:r>
+        <w:t xml:space="preserve"> ungefär, som är en grund för desktop, 768px. Från mobile till 768 ser det relativt bra ut, inte klart dock, behövs lite små fix, från 768 har endast en </w:t>
+      </w:r>
+      <w:proofErr w:type="spellStart"/>
+      <w:r>
+        <w:t>fixed</w:t>
+      </w:r>
+      <w:proofErr w:type="spellEnd"/>
+      <w:r>
+        <w:t xml:space="preserve"> </w:t>
+      </w:r>
+      <w:proofErr w:type="spellStart"/>
+      <w:r>
+        <w:t>width</w:t>
+      </w:r>
+      <w:proofErr w:type="spellEnd"/>
+      <w:r>
+        <w:t xml:space="preserve"> </w:t>
+      </w:r>
+      <w:proofErr w:type="spellStart"/>
+      <w:r>
+        <w:t>laggts</w:t>
+      </w:r>
+      <w:proofErr w:type="spellEnd"/>
+      <w:r>
+        <w:t xml:space="preserve"> inget mer. </w:t>
       </w:r>
     </w:p>
     <w:p>
       <w:r>
-        <w:t xml:space="preserve">Komplikationer: I början av responsivt var inte komplikationerna särklilt stora, det var mest att ändra från fixed till hundra procent, och så gick det smidigt framåt endast fram till 480px. Mycket finns som margin i procent för att göra det lättare vilket gjorde att ett litet område där 5% inte var så mycket, blev mycket mer samtidigt som text inte ändras vilket gjorde att text hamnade lätt utanför väldigt snabbt vid förstoring. Och ett av faktoreringarna var att ändra grunden enbart för att göra så att text inte flöt utanför så fort när det blev större. När den når till 768 så ändras det en del, och vid det här tillfället var det element som skulle synas, hade inte lagts till på mobile så det fick göras, det blev en refaktorering överallt, både i html filen, där diven skulle läggas, i css där egenskaperna las till och media queries där det skulle synas. Hade behövts med studie och tanke mellan skisserna. När det gällde main containern. Nu skulle två containers som enkelt fanns under varandra </w:t>
-      </w:r>
-      <w:r>
-        <w:t xml:space="preserve"> floatas, vilket var mycket små pill för att få dessa att se snygga ut brevid varandra, hade varit bättre om två hållare ”left” och rigth” var själva grunden för detta och att containers bara lades dit. Men istället för att börja html filen så ändrades egenskaperna lite genom media queries för cointainersarna. Ser relativt bra ut nu. Att lägga till har varit en del problem, listan som skulle synas, var en hel del komplikationer att få den att se bra ut och centrerad. Testade med flexbox som inte funkade till firefox helt, men till slut använde jag procentform och sen får det justeras i media queries ju större det blev, nått som jag hade hoppats på att göra auto utan några fler anrop i media queries. ”se upp för margin procent” finns det i en height som är fixed så kanske det är bra att ha pixlar som margin, har man i procentform så ökar marginen fast inte heighten ökar.” det var en refaktorering. </w:t>
+        <w:t xml:space="preserve">Komplikationer: I början av </w:t>
+      </w:r>
+      <w:proofErr w:type="spellStart"/>
+      <w:r>
+        <w:t>responsivt</w:t>
+      </w:r>
+      <w:proofErr w:type="spellEnd"/>
+      <w:r>
+        <w:t xml:space="preserve"> var inte komplikationerna </w:t>
+      </w:r>
+      <w:proofErr w:type="spellStart"/>
+      <w:r>
+        <w:t>särklilt</w:t>
+      </w:r>
+      <w:proofErr w:type="spellEnd"/>
+      <w:r>
+        <w:t xml:space="preserve"> stora, det var mest att ändra från </w:t>
+      </w:r>
+      <w:proofErr w:type="spellStart"/>
+      <w:r>
+        <w:t>fixed</w:t>
+      </w:r>
+      <w:proofErr w:type="spellEnd"/>
+      <w:r>
+        <w:t xml:space="preserve"> till hundra procent, och så gick det smidigt framåt endast fram till 480px. Mycket finns som </w:t>
+      </w:r>
+      <w:proofErr w:type="spellStart"/>
+      <w:r>
+        <w:t>margin</w:t>
+      </w:r>
+      <w:proofErr w:type="spellEnd"/>
+      <w:r>
+        <w:t xml:space="preserve"> i procent för att göra det lättare vilket gjorde att ett litet område där </w:t>
+      </w:r>
+      <w:proofErr w:type="gramStart"/>
+      <w:r>
+        <w:t>5%</w:t>
+      </w:r>
+      <w:proofErr w:type="gramEnd"/>
+      <w:r>
+        <w:t xml:space="preserve"> inte var så mycket, blev mycket mer samtidigt som text inte ändras vilket gjorde att text hamnade lätt utanför väldigt snabbt vid förstoring. Och </w:t>
+      </w:r>
+      <w:proofErr w:type="gramStart"/>
+      <w:r>
+        <w:t>ett</w:t>
+      </w:r>
+      <w:proofErr w:type="gramEnd"/>
+      <w:r>
+        <w:t xml:space="preserve"> av </w:t>
+      </w:r>
+      <w:proofErr w:type="spellStart"/>
+      <w:r>
+        <w:t>faktoreringarna</w:t>
+      </w:r>
+      <w:proofErr w:type="spellEnd"/>
+      <w:r>
+        <w:t xml:space="preserve"> var att ändra grunden enbart för att göra så att text inte flöt utanför så fort när det blev större. När den når till 768 så ändras det en del, och vid det här tillfället var det element som skulle synas, hade inte lagts till på mobile så det fick göras, det blev en </w:t>
+      </w:r>
+      <w:proofErr w:type="spellStart"/>
+      <w:r>
+        <w:t>refaktorering</w:t>
+      </w:r>
+      <w:proofErr w:type="spellEnd"/>
+      <w:r>
+        <w:t xml:space="preserve"> överallt, både i html filen, där </w:t>
+      </w:r>
+      <w:proofErr w:type="spellStart"/>
+      <w:r>
+        <w:t>diven</w:t>
+      </w:r>
+      <w:proofErr w:type="spellEnd"/>
+      <w:r>
+        <w:t xml:space="preserve"> skulle läggas, i </w:t>
+      </w:r>
+      <w:proofErr w:type="spellStart"/>
+      <w:r>
+        <w:t>css</w:t>
+      </w:r>
+      <w:proofErr w:type="spellEnd"/>
+      <w:r>
+        <w:t xml:space="preserve"> där egenskaperna </w:t>
+      </w:r>
+      <w:proofErr w:type="spellStart"/>
+      <w:r>
+        <w:t>las</w:t>
+      </w:r>
+      <w:proofErr w:type="spellEnd"/>
+      <w:r>
+        <w:t xml:space="preserve"> till och media </w:t>
+      </w:r>
+      <w:proofErr w:type="spellStart"/>
+      <w:r>
+        <w:t>queries</w:t>
+      </w:r>
+      <w:proofErr w:type="spellEnd"/>
+      <w:r>
+        <w:t xml:space="preserve"> där det skulle synas. Hade behövts med studie och tanke mellan skisserna. När det gällde </w:t>
+      </w:r>
+      <w:proofErr w:type="spellStart"/>
+      <w:r>
+        <w:t>main</w:t>
+      </w:r>
+      <w:proofErr w:type="spellEnd"/>
+      <w:r>
+        <w:t xml:space="preserve"> containern. Nu skulle två containers som enkelt fanns under </w:t>
+      </w:r>
+      <w:proofErr w:type="gramStart"/>
+      <w:r>
+        <w:t xml:space="preserve">varandra </w:t>
+      </w:r>
+      <w:r>
+        <w:t xml:space="preserve"> </w:t>
+      </w:r>
+      <w:proofErr w:type="spellStart"/>
+      <w:r>
+        <w:t>floatas</w:t>
+      </w:r>
+      <w:proofErr w:type="spellEnd"/>
+      <w:proofErr w:type="gramEnd"/>
+      <w:r>
+        <w:t xml:space="preserve">, vilket var mycket små pill för att få dessa att se snygga ut </w:t>
+      </w:r>
+      <w:proofErr w:type="spellStart"/>
+      <w:r>
+        <w:t>brevid</w:t>
+      </w:r>
+      <w:proofErr w:type="spellEnd"/>
+      <w:r>
+        <w:t xml:space="preserve"> varandra, hade varit bättre om två hållare ”</w:t>
+      </w:r>
+      <w:proofErr w:type="spellStart"/>
+      <w:r>
+        <w:t>left</w:t>
+      </w:r>
+      <w:proofErr w:type="spellEnd"/>
+      <w:r>
+        <w:t xml:space="preserve">” och </w:t>
+      </w:r>
+      <w:proofErr w:type="spellStart"/>
+      <w:r>
+        <w:t>rigth</w:t>
+      </w:r>
+      <w:proofErr w:type="spellEnd"/>
+      <w:r>
+        <w:t xml:space="preserve">” var själva grunden för detta och att containers bara lades dit. Men istället för att börja html filen så ändrades egenskaperna lite genom media </w:t>
+      </w:r>
+      <w:proofErr w:type="spellStart"/>
+      <w:r>
+        <w:t>queries</w:t>
+      </w:r>
+      <w:proofErr w:type="spellEnd"/>
+      <w:r>
+        <w:t xml:space="preserve"> för </w:t>
+      </w:r>
+      <w:proofErr w:type="spellStart"/>
+      <w:r>
+        <w:t>cointainersarna</w:t>
+      </w:r>
+      <w:proofErr w:type="spellEnd"/>
+      <w:r>
+        <w:t xml:space="preserve">. Ser relativt bra ut nu. Att lägga till har varit en del problem, listan som skulle synas, var en hel del komplikationer att få den att se bra ut och centrerad. Testade med </w:t>
+      </w:r>
+      <w:proofErr w:type="spellStart"/>
+      <w:r>
+        <w:t>flexbox</w:t>
+      </w:r>
+      <w:proofErr w:type="spellEnd"/>
+      <w:r>
+        <w:t xml:space="preserve"> som inte funkade till </w:t>
+      </w:r>
+      <w:proofErr w:type="spellStart"/>
+      <w:r>
+        <w:t>firefox</w:t>
+      </w:r>
+      <w:proofErr w:type="spellEnd"/>
+      <w:r>
+        <w:t xml:space="preserve"> helt, men till slut använde jag procentform och sen får det justeras i media </w:t>
+      </w:r>
+      <w:proofErr w:type="spellStart"/>
+      <w:r>
+        <w:t>queries</w:t>
+      </w:r>
+      <w:proofErr w:type="spellEnd"/>
+      <w:r>
+        <w:t xml:space="preserve"> ju större det blev, nått som jag hade hoppats på att göra auto utan några fler anrop i media </w:t>
+      </w:r>
+      <w:proofErr w:type="spellStart"/>
+      <w:r>
+        <w:t>queries</w:t>
+      </w:r>
+      <w:proofErr w:type="spellEnd"/>
+      <w:r>
+        <w:t xml:space="preserve">. ”se upp för </w:t>
+      </w:r>
+      <w:proofErr w:type="spellStart"/>
+      <w:r>
+        <w:t>margin</w:t>
+      </w:r>
+      <w:proofErr w:type="spellEnd"/>
+      <w:r>
+        <w:t xml:space="preserve"> procent” finns det i en </w:t>
+      </w:r>
+      <w:proofErr w:type="spellStart"/>
+      <w:r>
+        <w:t>height</w:t>
+      </w:r>
+      <w:proofErr w:type="spellEnd"/>
+      <w:r>
+        <w:t xml:space="preserve"> som är </w:t>
+      </w:r>
+      <w:proofErr w:type="spellStart"/>
+      <w:r>
+        <w:t>fixed</w:t>
+      </w:r>
+      <w:proofErr w:type="spellEnd"/>
+      <w:r>
+        <w:t xml:space="preserve"> så kanske det är bra att ha pixlar som </w:t>
+      </w:r>
+      <w:proofErr w:type="spellStart"/>
+      <w:r>
+        <w:t>margin</w:t>
+      </w:r>
+      <w:proofErr w:type="spellEnd"/>
+      <w:r>
+        <w:t xml:space="preserve">, har man i procentform så ökar </w:t>
+      </w:r>
+      <w:proofErr w:type="spellStart"/>
+      <w:r>
+        <w:t>marginen</w:t>
+      </w:r>
+      <w:proofErr w:type="spellEnd"/>
+      <w:r>
+        <w:t xml:space="preserve"> fast inte </w:t>
+      </w:r>
+      <w:proofErr w:type="spellStart"/>
+      <w:r>
+        <w:t>heighten</w:t>
+      </w:r>
+      <w:proofErr w:type="spellEnd"/>
+      <w:r>
+        <w:t xml:space="preserve"> ökar.” det var en </w:t>
+      </w:r>
+      <w:proofErr w:type="spellStart"/>
+      <w:r>
+        <w:t>refaktorering</w:t>
+      </w:r>
+      <w:proofErr w:type="spellEnd"/>
+      <w:r>
+        <w:t xml:space="preserve">. </w:t>
       </w:r>
     </w:p>
     <w:p>
       <w:r>
-        <w:t>Väldigt mycket clears, i princip clear på allt. Saker som inte längre behövs clearas har fo</w:t>
-      </w:r>
-      <w:r>
-        <w:t>rtfarande en clear i html filen, och det som floatas måste en clear läggas på.</w:t>
+        <w:t xml:space="preserve">Väldigt mycket </w:t>
+      </w:r>
+      <w:proofErr w:type="spellStart"/>
+      <w:r>
+        <w:t>clears</w:t>
+      </w:r>
+      <w:proofErr w:type="spellEnd"/>
+      <w:r>
+        <w:t xml:space="preserve">, i princip </w:t>
+      </w:r>
+      <w:proofErr w:type="spellStart"/>
+      <w:r>
+        <w:t>clear</w:t>
+      </w:r>
+      <w:proofErr w:type="spellEnd"/>
+      <w:r>
+        <w:t xml:space="preserve"> på allt. Saker som inte längre behövs clearas har fo</w:t>
+      </w:r>
+      <w:r>
+        <w:t xml:space="preserve">rtfarande en </w:t>
+      </w:r>
+      <w:proofErr w:type="spellStart"/>
+      <w:r>
+        <w:t>clear</w:t>
+      </w:r>
+      <w:proofErr w:type="spellEnd"/>
+      <w:r>
+        <w:t xml:space="preserve"> i html filen, och det som </w:t>
+      </w:r>
+      <w:proofErr w:type="spellStart"/>
+      <w:r>
+        <w:t>floatas</w:t>
+      </w:r>
+      <w:proofErr w:type="spellEnd"/>
+      <w:r>
+        <w:t xml:space="preserve"> måste en </w:t>
+      </w:r>
+      <w:proofErr w:type="spellStart"/>
+      <w:r>
+        <w:t>clear</w:t>
+      </w:r>
+      <w:proofErr w:type="spellEnd"/>
+      <w:r>
+        <w:t xml:space="preserve"> läggas på.</w:t>
       </w:r>
     </w:p>
     <w:p>
@@ -700,19 +1290,33 @@
         <w:t>Mycket småpill när grejer som har varit under varandra helt plötsli</w:t>
       </w:r>
       <w:r>
-        <w:t xml:space="preserve">gt är brevid för att det ska </w:t>
+        <w:t xml:space="preserve">gt är </w:t>
+      </w:r>
+      <w:proofErr w:type="spellStart"/>
+      <w:r>
+        <w:t>brevid</w:t>
+      </w:r>
+      <w:proofErr w:type="spellEnd"/>
+      <w:r>
+        <w:t xml:space="preserve"> för att det ska </w:t>
       </w:r>
       <w:r>
         <w:t xml:space="preserve">snyggt ut. Fortfarande </w:t>
       </w:r>
       <w:r>
-        <w:t>inte klar med resp</w:t>
-      </w:r>
-      <w:r>
-        <w:t>onsiv helt, det har varit relativt många komplikationer jämfört med innan</w:t>
-      </w:r>
-      <w:bookmarkStart w:id="0" w:name="_GoBack"/>
-      <w:bookmarkEnd w:id="0"/>
+        <w:t xml:space="preserve">inte klar med </w:t>
+      </w:r>
+      <w:proofErr w:type="spellStart"/>
+      <w:r>
+        <w:t>resp</w:t>
+      </w:r>
+      <w:r>
+        <w:t>onsiv</w:t>
+      </w:r>
+      <w:proofErr w:type="spellEnd"/>
+      <w:r>
+        <w:t xml:space="preserve"> helt, det har varit relativt många komplikationer jämfört med innan</w:t>
+      </w:r>
       <w:r>
         <w:t>.</w:t>
       </w:r>
@@ -720,7 +1324,657 @@
     <w:p/>
     <w:p>
       <w:r>
-        <w:t xml:space="preserve">Tänk på det här med left och right container, är väldigt lätt att se att det behövs när man håller på med desktop men, men inte så lätt i mobile. </w:t>
+        <w:t xml:space="preserve">Tänk på det här med </w:t>
+      </w:r>
+      <w:proofErr w:type="spellStart"/>
+      <w:r>
+        <w:t>left</w:t>
+      </w:r>
+      <w:proofErr w:type="spellEnd"/>
+      <w:r>
+        <w:t xml:space="preserve"> och right container, är väldigt lätt att se att det behövs när man håller på med desktop men, men inte så lätt i mobile. </w:t>
+      </w:r>
+    </w:p>
+    <w:p/>
+    <w:p/>
+    <w:p/>
+    <w:p/>
+    <w:p>
+      <w:r>
+        <w:t xml:space="preserve">Dag </w:t>
+      </w:r>
+      <w:proofErr w:type="gramStart"/>
+      <w:r>
+        <w:t>4  13</w:t>
+      </w:r>
+      <w:proofErr w:type="gramEnd"/>
+      <w:r>
+        <w:t>/6-13</w:t>
+      </w:r>
+    </w:p>
+    <w:tbl>
+      <w:tblPr>
+        <w:tblStyle w:val="TableGrid"/>
+        <w:tblW w:w="0" w:type="auto"/>
+        <w:tblLook w:val="04A0" w:firstRow="1" w:lastRow="0" w:firstColumn="1" w:lastColumn="0" w:noHBand="0" w:noVBand="1"/>
+      </w:tblPr>
+      <w:tblGrid>
+        <w:gridCol w:w="1422"/>
+        <w:gridCol w:w="1767"/>
+        <w:gridCol w:w="1076"/>
+        <w:gridCol w:w="1422"/>
+      </w:tblGrid>
+      <w:tr>
+        <w:trPr>
+          <w:trHeight w:val="414"/>
+        </w:trPr>
+        <w:tc>
+          <w:tcPr>
+            <w:tcW w:w="1422" w:type="dxa"/>
+            <w:tcBorders>
+              <w:top w:val="single" w:sz="4" w:space="0" w:color="auto"/>
+              <w:left w:val="single" w:sz="4" w:space="0" w:color="auto"/>
+              <w:bottom w:val="single" w:sz="4" w:space="0" w:color="auto"/>
+              <w:right w:val="single" w:sz="4" w:space="0" w:color="auto"/>
+            </w:tcBorders>
+            <w:hideMark/>
+          </w:tcPr>
+          <w:p>
+            <w:r>
+              <w:t>Tid</w:t>
+            </w:r>
+          </w:p>
+        </w:tc>
+        <w:tc>
+          <w:tcPr>
+            <w:tcW w:w="1767" w:type="dxa"/>
+            <w:tcBorders>
+              <w:top w:val="single" w:sz="4" w:space="0" w:color="auto"/>
+              <w:left w:val="single" w:sz="4" w:space="0" w:color="auto"/>
+              <w:bottom w:val="single" w:sz="4" w:space="0" w:color="auto"/>
+              <w:right w:val="single" w:sz="4" w:space="0" w:color="auto"/>
+            </w:tcBorders>
+            <w:hideMark/>
+          </w:tcPr>
+          <w:p>
+            <w:proofErr w:type="spellStart"/>
+            <w:r>
+              <w:t>Refaktor</w:t>
+            </w:r>
+            <w:proofErr w:type="spellEnd"/>
+          </w:p>
+        </w:tc>
+        <w:tc>
+          <w:tcPr>
+            <w:tcW w:w="1076" w:type="dxa"/>
+            <w:tcBorders>
+              <w:top w:val="single" w:sz="4" w:space="0" w:color="auto"/>
+              <w:left w:val="single" w:sz="4" w:space="0" w:color="auto"/>
+              <w:bottom w:val="single" w:sz="4" w:space="0" w:color="auto"/>
+              <w:right w:val="single" w:sz="4" w:space="0" w:color="auto"/>
+            </w:tcBorders>
+          </w:tcPr>
+          <w:p/>
+        </w:tc>
+        <w:tc>
+          <w:tcPr>
+            <w:tcW w:w="1422" w:type="dxa"/>
+            <w:tcBorders>
+              <w:top w:val="single" w:sz="4" w:space="0" w:color="auto"/>
+              <w:left w:val="single" w:sz="4" w:space="0" w:color="auto"/>
+              <w:bottom w:val="single" w:sz="4" w:space="0" w:color="auto"/>
+              <w:right w:val="single" w:sz="4" w:space="0" w:color="auto"/>
+            </w:tcBorders>
+          </w:tcPr>
+          <w:p/>
+        </w:tc>
+      </w:tr>
+      <w:tr>
+        <w:trPr>
+          <w:trHeight w:val="414"/>
+        </w:trPr>
+        <w:tc>
+          <w:tcPr>
+            <w:tcW w:w="1422" w:type="dxa"/>
+            <w:tcBorders>
+              <w:top w:val="single" w:sz="4" w:space="0" w:color="auto"/>
+              <w:left w:val="single" w:sz="4" w:space="0" w:color="auto"/>
+              <w:bottom w:val="single" w:sz="4" w:space="0" w:color="auto"/>
+              <w:right w:val="single" w:sz="4" w:space="0" w:color="auto"/>
+            </w:tcBorders>
+            <w:hideMark/>
+          </w:tcPr>
+          <w:p>
+            <w:r>
+              <w:t>10-13</w:t>
+            </w:r>
+          </w:p>
+        </w:tc>
+        <w:tc>
+          <w:tcPr>
+            <w:tcW w:w="1767" w:type="dxa"/>
+            <w:tcBorders>
+              <w:top w:val="single" w:sz="4" w:space="0" w:color="auto"/>
+              <w:left w:val="single" w:sz="4" w:space="0" w:color="auto"/>
+              <w:bottom w:val="single" w:sz="4" w:space="0" w:color="auto"/>
+              <w:right w:val="single" w:sz="4" w:space="0" w:color="auto"/>
+            </w:tcBorders>
+            <w:hideMark/>
+          </w:tcPr>
+          <w:p>
+            <w:r>
+              <w:t>1</w:t>
+            </w:r>
+          </w:p>
+        </w:tc>
+        <w:tc>
+          <w:tcPr>
+            <w:tcW w:w="1076" w:type="dxa"/>
+            <w:tcBorders>
+              <w:top w:val="single" w:sz="4" w:space="0" w:color="auto"/>
+              <w:left w:val="single" w:sz="4" w:space="0" w:color="auto"/>
+              <w:bottom w:val="single" w:sz="4" w:space="0" w:color="auto"/>
+              <w:right w:val="single" w:sz="4" w:space="0" w:color="auto"/>
+            </w:tcBorders>
+          </w:tcPr>
+          <w:p/>
+        </w:tc>
+        <w:tc>
+          <w:tcPr>
+            <w:tcW w:w="1422" w:type="dxa"/>
+            <w:tcBorders>
+              <w:top w:val="single" w:sz="4" w:space="0" w:color="auto"/>
+              <w:left w:val="single" w:sz="4" w:space="0" w:color="auto"/>
+              <w:bottom w:val="single" w:sz="4" w:space="0" w:color="auto"/>
+              <w:right w:val="single" w:sz="4" w:space="0" w:color="auto"/>
+            </w:tcBorders>
+          </w:tcPr>
+          <w:p/>
+        </w:tc>
+      </w:tr>
+      <w:tr>
+        <w:trPr>
+          <w:trHeight w:val="414"/>
+        </w:trPr>
+        <w:tc>
+          <w:tcPr>
+            <w:tcW w:w="1422" w:type="dxa"/>
+            <w:tcBorders>
+              <w:top w:val="single" w:sz="4" w:space="0" w:color="auto"/>
+              <w:left w:val="single" w:sz="4" w:space="0" w:color="auto"/>
+              <w:bottom w:val="single" w:sz="4" w:space="0" w:color="auto"/>
+              <w:right w:val="single" w:sz="4" w:space="0" w:color="auto"/>
+            </w:tcBorders>
+            <w:hideMark/>
+          </w:tcPr>
+          <w:p>
+            <w:r>
+              <w:t>14-15</w:t>
+            </w:r>
+            <w:bookmarkStart w:id="0" w:name="_GoBack"/>
+            <w:bookmarkEnd w:id="0"/>
+          </w:p>
+        </w:tc>
+        <w:tc>
+          <w:tcPr>
+            <w:tcW w:w="1767" w:type="dxa"/>
+            <w:tcBorders>
+              <w:top w:val="single" w:sz="4" w:space="0" w:color="auto"/>
+              <w:left w:val="single" w:sz="4" w:space="0" w:color="auto"/>
+              <w:bottom w:val="single" w:sz="4" w:space="0" w:color="auto"/>
+              <w:right w:val="single" w:sz="4" w:space="0" w:color="auto"/>
+            </w:tcBorders>
+            <w:hideMark/>
+          </w:tcPr>
+          <w:p>
+            <w:r>
+              <w:t>2</w:t>
+            </w:r>
+          </w:p>
+        </w:tc>
+        <w:tc>
+          <w:tcPr>
+            <w:tcW w:w="1076" w:type="dxa"/>
+            <w:tcBorders>
+              <w:top w:val="single" w:sz="4" w:space="0" w:color="auto"/>
+              <w:left w:val="single" w:sz="4" w:space="0" w:color="auto"/>
+              <w:bottom w:val="single" w:sz="4" w:space="0" w:color="auto"/>
+              <w:right w:val="single" w:sz="4" w:space="0" w:color="auto"/>
+            </w:tcBorders>
+          </w:tcPr>
+          <w:p/>
+        </w:tc>
+        <w:tc>
+          <w:tcPr>
+            <w:tcW w:w="1422" w:type="dxa"/>
+            <w:tcBorders>
+              <w:top w:val="single" w:sz="4" w:space="0" w:color="auto"/>
+              <w:left w:val="single" w:sz="4" w:space="0" w:color="auto"/>
+              <w:bottom w:val="single" w:sz="4" w:space="0" w:color="auto"/>
+              <w:right w:val="single" w:sz="4" w:space="0" w:color="auto"/>
+            </w:tcBorders>
+          </w:tcPr>
+          <w:p/>
+        </w:tc>
+      </w:tr>
+    </w:tbl>
+    <w:p/>
+    <w:p>
+      <w:r>
+        <w:t xml:space="preserve">Utfört: Har gjort det sista för desktop, samt fixat mellanlägena mellan mobile och desktop så att det ska se smidigt ut.nu ska sidan vara helt klar. Har </w:t>
+      </w:r>
+      <w:proofErr w:type="spellStart"/>
+      <w:r>
+        <w:t>småpillat</w:t>
+      </w:r>
+      <w:proofErr w:type="spellEnd"/>
+      <w:r>
+        <w:t xml:space="preserve"> med fonter hela vägen från mobile tom desktop. Inte nödvändigtvis några </w:t>
+      </w:r>
+      <w:proofErr w:type="spellStart"/>
+      <w:r>
+        <w:t>refaktoreringar</w:t>
+      </w:r>
+      <w:proofErr w:type="spellEnd"/>
+      <w:r>
+        <w:t xml:space="preserve"> utan snarare nya media </w:t>
+      </w:r>
+      <w:proofErr w:type="spellStart"/>
+      <w:r>
+        <w:t>queries</w:t>
+      </w:r>
+      <w:proofErr w:type="spellEnd"/>
+      <w:r>
+        <w:t>.</w:t>
+      </w:r>
+    </w:p>
+    <w:p>
+      <w:r>
+        <w:t xml:space="preserve">Komplikationer: Första komplikationen var vid första </w:t>
+      </w:r>
+      <w:proofErr w:type="spellStart"/>
+      <w:r>
+        <w:t>refaktoreringen</w:t>
+      </w:r>
+      <w:proofErr w:type="spellEnd"/>
+      <w:r>
+        <w:t xml:space="preserve"> vilket krävdes för desktop. Main nav finns inne i en hållare som </w:t>
+      </w:r>
+      <w:proofErr w:type="spellStart"/>
+      <w:r>
+        <w:t>helr</w:t>
+      </w:r>
+      <w:proofErr w:type="spellEnd"/>
+      <w:r>
+        <w:t xml:space="preserve"> dubbelt så stor och vit. Jag var tvungen att </w:t>
+      </w:r>
+      <w:proofErr w:type="spellStart"/>
+      <w:r>
+        <w:t>refaktorer</w:t>
+      </w:r>
+      <w:proofErr w:type="spellEnd"/>
+      <w:r>
+        <w:t xml:space="preserve"> in det i html filen, och råkade ut för en </w:t>
+      </w:r>
+      <w:proofErr w:type="spellStart"/>
+      <w:r>
+        <w:t>margin</w:t>
+      </w:r>
+      <w:proofErr w:type="spellEnd"/>
+      <w:r>
+        <w:t xml:space="preserve"> </w:t>
+      </w:r>
+      <w:proofErr w:type="spellStart"/>
+      <w:r>
+        <w:t>collaps</w:t>
+      </w:r>
+      <w:proofErr w:type="spellEnd"/>
+      <w:r>
+        <w:t xml:space="preserve">. Det </w:t>
+      </w:r>
+      <w:proofErr w:type="spellStart"/>
+      <w:r>
+        <w:t>margin</w:t>
+      </w:r>
+      <w:proofErr w:type="spellEnd"/>
+      <w:r>
+        <w:t xml:space="preserve"> jag la för </w:t>
+      </w:r>
+      <w:proofErr w:type="spellStart"/>
+      <w:r>
+        <w:t>main</w:t>
+      </w:r>
+      <w:proofErr w:type="spellEnd"/>
+      <w:r>
+        <w:t xml:space="preserve">-naven, hamnade utanför båda och blev </w:t>
+      </w:r>
+      <w:proofErr w:type="spellStart"/>
+      <w:r>
+        <w:t>margin</w:t>
+      </w:r>
+      <w:proofErr w:type="spellEnd"/>
+      <w:r>
+        <w:t xml:space="preserve"> för båda. Efter en del letande så hittade jag en lösning och det var att sätta </w:t>
+      </w:r>
+      <w:proofErr w:type="spellStart"/>
+      <w:r>
+        <w:t>inline</w:t>
+      </w:r>
+      <w:proofErr w:type="spellEnd"/>
+      <w:r>
+        <w:t xml:space="preserve">-block, men då skulle inte </w:t>
+      </w:r>
+      <w:proofErr w:type="spellStart"/>
+      <w:r>
+        <w:t>margin</w:t>
+      </w:r>
+      <w:proofErr w:type="spellEnd"/>
+      <w:r>
+        <w:t xml:space="preserve">: 0 auto funka. </w:t>
+      </w:r>
+      <w:proofErr w:type="gramStart"/>
+      <w:r>
+        <w:t xml:space="preserve">därför så fick nödlösningen bli att jag satte </w:t>
+      </w:r>
+      <w:proofErr w:type="spellStart"/>
+      <w:r>
+        <w:t>overflow</w:t>
+      </w:r>
+      <w:proofErr w:type="spellEnd"/>
+      <w:r>
+        <w:t xml:space="preserve"> </w:t>
+      </w:r>
+      <w:proofErr w:type="spellStart"/>
+      <w:r>
+        <w:t>hidden</w:t>
+      </w:r>
+      <w:proofErr w:type="spellEnd"/>
+      <w:r>
+        <w:t>.</w:t>
+      </w:r>
+      <w:proofErr w:type="gramEnd"/>
+      <w:r>
+        <w:t xml:space="preserve"> Som att hållaren gick ut över hela sidan bara att </w:t>
+      </w:r>
+      <w:proofErr w:type="spellStart"/>
+      <w:r>
+        <w:t>scrollen</w:t>
+      </w:r>
+      <w:proofErr w:type="spellEnd"/>
+      <w:r>
+        <w:t xml:space="preserve"> gömdes.</w:t>
+      </w:r>
+    </w:p>
+    <w:p>
+      <w:r>
+        <w:t xml:space="preserve">I mobile så syntes inte skuggorna vilket fick läggas till i allt där det syntes. Skuggorna finns endast i desktop-vyn. En annan </w:t>
+      </w:r>
+      <w:proofErr w:type="spellStart"/>
+      <w:r>
+        <w:t>refaktorering</w:t>
+      </w:r>
+      <w:proofErr w:type="spellEnd"/>
+      <w:r>
+        <w:t xml:space="preserve"> var ändringen av </w:t>
+      </w:r>
+      <w:proofErr w:type="spellStart"/>
+      <w:r>
+        <w:t>footerns</w:t>
+      </w:r>
+      <w:proofErr w:type="spellEnd"/>
+      <w:r>
+        <w:t xml:space="preserve"> länkar. I mobile var det lätt att fixa så att </w:t>
+      </w:r>
+      <w:proofErr w:type="gramStart"/>
+      <w:r>
+        <w:t>dom</w:t>
+      </w:r>
+      <w:proofErr w:type="gramEnd"/>
+      <w:r>
+        <w:t xml:space="preserve"> satt rätt. Det är en nödlösning eftersom alla länkar är </w:t>
+      </w:r>
+      <w:proofErr w:type="spellStart"/>
+      <w:r>
+        <w:t>floatade</w:t>
+      </w:r>
+      <w:proofErr w:type="spellEnd"/>
+      <w:r>
+        <w:t xml:space="preserve"> </w:t>
+      </w:r>
+      <w:proofErr w:type="spellStart"/>
+      <w:r>
+        <w:t>left</w:t>
+      </w:r>
+      <w:proofErr w:type="spellEnd"/>
+      <w:r>
+        <w:t xml:space="preserve">, och i verkligheten så kanske det spelar större på vilken plats varje länk är på. Men det var jobbigt med </w:t>
+      </w:r>
+      <w:proofErr w:type="spellStart"/>
+      <w:r>
+        <w:t>floatade</w:t>
+      </w:r>
+      <w:proofErr w:type="spellEnd"/>
+      <w:r>
+        <w:t xml:space="preserve"> länklistor som var tvungna att justeras väldigt mycket så att man slapp ha fler media </w:t>
+      </w:r>
+      <w:proofErr w:type="spellStart"/>
+      <w:r>
+        <w:t>queries</w:t>
+      </w:r>
+      <w:proofErr w:type="spellEnd"/>
+      <w:r>
+        <w:t xml:space="preserve">. </w:t>
+      </w:r>
+    </w:p>
+    <w:p>
+      <w:r>
+        <w:t xml:space="preserve">Annars gick från 768 till full desktop väldigt smidigt, mycket var mest att lägga på en </w:t>
+      </w:r>
+      <w:proofErr w:type="spellStart"/>
+      <w:r>
+        <w:t>fixed</w:t>
+      </w:r>
+      <w:proofErr w:type="spellEnd"/>
+      <w:r>
+        <w:t xml:space="preserve"> </w:t>
+      </w:r>
+      <w:proofErr w:type="spellStart"/>
+      <w:r>
+        <w:t>width</w:t>
+      </w:r>
+      <w:proofErr w:type="spellEnd"/>
+      <w:r>
+        <w:t xml:space="preserve">. Det </w:t>
+      </w:r>
+      <w:proofErr w:type="spellStart"/>
+      <w:r>
+        <w:t>responsiva</w:t>
+      </w:r>
+      <w:proofErr w:type="spellEnd"/>
+      <w:r>
+        <w:t xml:space="preserve"> vägen var oerhört lättare från 768 tom 1025px än 320 tom 768px t.ex.</w:t>
+      </w:r>
+    </w:p>
+    <w:p/>
+    <w:p>
+      <w:r>
+        <w:t>Mobile-</w:t>
+      </w:r>
+      <w:proofErr w:type="spellStart"/>
+      <w:r>
+        <w:t>first</w:t>
+      </w:r>
+      <w:proofErr w:type="spellEnd"/>
+      <w:r>
+        <w:t>.</w:t>
+      </w:r>
+    </w:p>
+    <w:p/>
+    <w:p>
+      <w:r>
+        <w:t>Mobile-</w:t>
+      </w:r>
+      <w:proofErr w:type="spellStart"/>
+      <w:r>
+        <w:t>first</w:t>
+      </w:r>
+      <w:proofErr w:type="spellEnd"/>
+      <w:r>
+        <w:t xml:space="preserve"> var i början en lättnad, att lägga upp struktur på mobile, var simpelt och gick väldigt snabb</w:t>
+      </w:r>
+      <w:r>
+        <w:t xml:space="preserve">t, gick helt okej att göra till </w:t>
+      </w:r>
+      <w:proofErr w:type="spellStart"/>
+      <w:r>
+        <w:t>responsivt</w:t>
+      </w:r>
+      <w:proofErr w:type="spellEnd"/>
+      <w:r>
+        <w:t xml:space="preserve"> ungefär till 480px, vilket är endast 160px mellanrum. Väldigt små ytor får text att smita iväg lättare. Även från 480px tom 768px var en del att fixa, och den svåraste vägen, då det i princip ska skiftas från mobile till desktop. Element som hade varit under varandra skulle hamna </w:t>
+      </w:r>
+      <w:proofErr w:type="spellStart"/>
+      <w:r>
+        <w:t>brevid</w:t>
+      </w:r>
+      <w:proofErr w:type="spellEnd"/>
+      <w:r>
+        <w:t xml:space="preserve"> </w:t>
+      </w:r>
+      <w:proofErr w:type="gramStart"/>
+      <w:r>
+        <w:t>varann</w:t>
+      </w:r>
+      <w:proofErr w:type="gramEnd"/>
+      <w:r>
+        <w:t xml:space="preserve"> och man önskade att dessa hade haft hållare, vilket såklart inte behövdes för mobile. Det hade redan </w:t>
+      </w:r>
+      <w:proofErr w:type="spellStart"/>
+      <w:r>
+        <w:t>refaktoreras</w:t>
+      </w:r>
+      <w:proofErr w:type="spellEnd"/>
+      <w:r>
+        <w:t xml:space="preserve"> på den fronten och en till </w:t>
+      </w:r>
+      <w:proofErr w:type="spellStart"/>
+      <w:r>
+        <w:t>refaktorering</w:t>
+      </w:r>
+      <w:proofErr w:type="spellEnd"/>
+      <w:r>
+        <w:t xml:space="preserve"> kändes inte optimalt, istället fick media </w:t>
+      </w:r>
+      <w:proofErr w:type="spellStart"/>
+      <w:r>
+        <w:t>queries</w:t>
+      </w:r>
+      <w:proofErr w:type="spellEnd"/>
+      <w:r>
+        <w:t xml:space="preserve"> ta hand om det med </w:t>
+      </w:r>
+      <w:proofErr w:type="spellStart"/>
+      <w:r>
+        <w:t>småfix</w:t>
+      </w:r>
+      <w:proofErr w:type="spellEnd"/>
+      <w:r>
+        <w:t xml:space="preserve">, tills det såg bra ut. Komplikationer nästan överallt vid </w:t>
+      </w:r>
+      <w:proofErr w:type="spellStart"/>
+      <w:r>
+        <w:t>responsivt</w:t>
+      </w:r>
+      <w:proofErr w:type="spellEnd"/>
+      <w:r>
+        <w:t xml:space="preserve">, </w:t>
+      </w:r>
+      <w:proofErr w:type="spellStart"/>
+      <w:r>
+        <w:t>margin</w:t>
+      </w:r>
+      <w:proofErr w:type="spellEnd"/>
+      <w:r>
+        <w:t xml:space="preserve"> </w:t>
+      </w:r>
+      <w:proofErr w:type="spellStart"/>
+      <w:r>
+        <w:t>collaps</w:t>
+      </w:r>
+      <w:proofErr w:type="spellEnd"/>
+      <w:r>
+        <w:t xml:space="preserve"> som jag inte förstod varför, lite här och där. Mycket behövdes </w:t>
+      </w:r>
+      <w:proofErr w:type="spellStart"/>
+      <w:r>
+        <w:t>breakas</w:t>
+      </w:r>
+      <w:proofErr w:type="spellEnd"/>
+      <w:r>
+        <w:t xml:space="preserve"> då mycket blev float. Menyerna var inte lika jobbigt som jag trodde skulle vara, att använda samma blev väldigt smidigt och knappen gick att dölja väldigt enkelt. </w:t>
+      </w:r>
+    </w:p>
+    <w:p>
+      <w:r>
+        <w:lastRenderedPageBreak/>
+        <w:t>Mobile-</w:t>
+      </w:r>
+      <w:proofErr w:type="spellStart"/>
+      <w:r>
+        <w:t>first</w:t>
+      </w:r>
+      <w:proofErr w:type="spellEnd"/>
+      <w:r>
+        <w:t xml:space="preserve">, enkel struktur i början, ingen planering kan innebära mycket jobb. Jag kände att jag hade planerat en hel del och ändå råkade jag ut för en massa små fix och buggar. Men mobile i början var en enkel grej, enkelt att jobba uppifrån och ner, man kan inte tappa bort sig </w:t>
+      </w:r>
+      <w:proofErr w:type="gramStart"/>
+      <w:r>
+        <w:t>nånstans</w:t>
+      </w:r>
+      <w:proofErr w:type="gramEnd"/>
+      <w:r>
+        <w:t xml:space="preserve">. När det väl gick i </w:t>
+      </w:r>
+      <w:proofErr w:type="spellStart"/>
+      <w:r>
+        <w:t>responsivt</w:t>
+      </w:r>
+      <w:proofErr w:type="spellEnd"/>
+      <w:r>
+        <w:t xml:space="preserve"> till desktop, var det lite som om många pilar man hade haft koll på pekade åt olika håll och ibland åt båda.</w:t>
+      </w:r>
+    </w:p>
+    <w:p/>
+    <w:p>
+      <w:r>
+        <w:t>Mobile-</w:t>
+      </w:r>
+      <w:proofErr w:type="spellStart"/>
+      <w:r>
+        <w:t>first</w:t>
+      </w:r>
+      <w:proofErr w:type="spellEnd"/>
+      <w:r>
+        <w:t xml:space="preserve">, kul, svårt, enkelt i börja, mycket planering, skiss, mycket kod som inte används förens senare, tror att media </w:t>
+      </w:r>
+      <w:proofErr w:type="spellStart"/>
+      <w:r>
+        <w:t>querisen</w:t>
+      </w:r>
+      <w:proofErr w:type="spellEnd"/>
+      <w:r>
+        <w:t xml:space="preserve"> är större än själva grund </w:t>
+      </w:r>
+      <w:proofErr w:type="spellStart"/>
+      <w:r>
+        <w:t>cssen</w:t>
+      </w:r>
+      <w:proofErr w:type="spellEnd"/>
+      <w:r>
+        <w:t>.</w:t>
+      </w:r>
+      <w:r>
+        <w:t xml:space="preserve"> </w:t>
       </w:r>
     </w:p>
     <w:p/>

</xml_diff>

<commit_message>
skrivit klart resultat, samt fixat filerna, nya filer for implementationen
</commit_message>
<xml_diff>
--- a/DagbokMobile.docx
+++ b/DagbokMobile.docx
@@ -1,6 +1,6 @@
 
 <file path=word/document.xml><?xml version="1.0" encoding="utf-8"?>
-<w:document xmlns:wpc="http://schemas.microsoft.com/office/word/2010/wordprocessingCanvas" xmlns:mo="http://schemas.microsoft.com/office/mac/office/2008/main" xmlns:mc="http://schemas.openxmlformats.org/markup-compatibility/2006" xmlns:mv="urn:schemas-microsoft-com:mac:vml" xmlns:o="urn:schemas-microsoft-com:office:office" xmlns:r="http://schemas.openxmlformats.org/officeDocument/2006/relationships" xmlns:m="http://schemas.openxmlformats.org/officeDocument/2006/math" xmlns:v="urn:schemas-microsoft-com:vml" xmlns:wp14="http://schemas.microsoft.com/office/word/2010/wordprocessingDrawing" xmlns:wp="http://schemas.openxmlformats.org/drawingml/2006/wordprocessingDrawing" xmlns:w10="urn:schemas-microsoft-com:office:word" xmlns:w="http://schemas.openxmlformats.org/wordprocessingml/2006/main" xmlns:w14="http://schemas.microsoft.com/office/word/2010/wordml" xmlns:wpg="http://schemas.microsoft.com/office/word/2010/wordprocessingGroup" xmlns:wpi="http://schemas.microsoft.com/office/word/2010/wordprocessingInk" xmlns:wne="http://schemas.microsoft.com/office/word/2006/wordml" xmlns:wps="http://schemas.microsoft.com/office/word/2010/wordprocessingShape" mc:Ignorable="w14 wp14">
+<w:document xmlns:wpc="http://schemas.microsoft.com/office/word/2010/wordprocessingCanvas" xmlns:mc="http://schemas.openxmlformats.org/markup-compatibility/2006" xmlns:o="urn:schemas-microsoft-com:office:office" xmlns:r="http://schemas.openxmlformats.org/officeDocument/2006/relationships" xmlns:m="http://schemas.openxmlformats.org/officeDocument/2006/math" xmlns:v="urn:schemas-microsoft-com:vml" xmlns:wp14="http://schemas.microsoft.com/office/word/2010/wordprocessingDrawing" xmlns:wp="http://schemas.openxmlformats.org/drawingml/2006/wordprocessingDrawing" xmlns:w10="urn:schemas-microsoft-com:office:word" xmlns:w="http://schemas.openxmlformats.org/wordprocessingml/2006/main" xmlns:w14="http://schemas.microsoft.com/office/word/2010/wordml" xmlns:wpg="http://schemas.microsoft.com/office/word/2010/wordprocessingGroup" xmlns:wpi="http://schemas.microsoft.com/office/word/2010/wordprocessingInk" xmlns:wne="http://schemas.microsoft.com/office/word/2006/wordml" xmlns:wps="http://schemas.microsoft.com/office/word/2010/wordprocessingShape" mc:Ignorable="w14 wp14">
   <w:body>
     <w:p>
       <w:r>
@@ -474,7 +474,10 @@
           <w:p>
             <w:proofErr w:type="gramStart"/>
             <w:r>
-              <w:t>13.50-15.10</w:t>
+              <w:t>14.00-15.3</w:t>
+            </w:r>
+            <w:r>
+              <w:t>0</w:t>
             </w:r>
             <w:proofErr w:type="gramEnd"/>
           </w:p>
@@ -1024,47 +1027,95 @@
       </w:r>
       <w:proofErr w:type="spellEnd"/>
       <w:r>
-        <w:t xml:space="preserve"> var att ändra grunden enbart för att göra så att text </w:t>
+        <w:t xml:space="preserve"> var att ändra grunden enbart för att göra så att text inte flöt utanför så fort när det blev större. När den når till 768 så ändras det en del, och vid det här tillfället var det element som skulle synas, hade inte lagts till på mobile så det fick göras, det blev en </w:t>
+      </w:r>
+      <w:proofErr w:type="spellStart"/>
+      <w:r>
+        <w:t>refaktorering</w:t>
+      </w:r>
+      <w:proofErr w:type="spellEnd"/>
+      <w:r>
+        <w:t xml:space="preserve"> överallt, både i html filen, där </w:t>
+      </w:r>
+      <w:proofErr w:type="spellStart"/>
+      <w:r>
+        <w:t>diven</w:t>
+      </w:r>
+      <w:proofErr w:type="spellEnd"/>
+      <w:r>
+        <w:t xml:space="preserve"> skulle läggas, i </w:t>
+      </w:r>
+      <w:proofErr w:type="spellStart"/>
+      <w:r>
+        <w:t>css</w:t>
+      </w:r>
+      <w:proofErr w:type="spellEnd"/>
+      <w:r>
+        <w:t xml:space="preserve"> där egenskaperna </w:t>
+      </w:r>
+      <w:proofErr w:type="spellStart"/>
+      <w:r>
+        <w:t>las</w:t>
+      </w:r>
+      <w:proofErr w:type="spellEnd"/>
+      <w:r>
+        <w:t xml:space="preserve"> till och media </w:t>
+      </w:r>
+      <w:proofErr w:type="spellStart"/>
+      <w:r>
+        <w:t>queries</w:t>
+      </w:r>
+      <w:proofErr w:type="spellEnd"/>
+      <w:r>
+        <w:t xml:space="preserve"> där det skulle synas. Hade behövts med studie och tanke mellan skisserna. När det gällde </w:t>
+      </w:r>
+      <w:proofErr w:type="spellStart"/>
+      <w:r>
+        <w:t>main</w:t>
+      </w:r>
+      <w:proofErr w:type="spellEnd"/>
+      <w:r>
+        <w:t xml:space="preserve"> containern. Nu skulle två containers som enkelt fanns under </w:t>
       </w:r>
       <w:proofErr w:type="gramStart"/>
       <w:r>
-        <w:t>inte flöt utanför så fort när det blev större.</w:t>
-      </w:r>
+        <w:t xml:space="preserve">varandra </w:t>
+      </w:r>
+      <w:r>
+        <w:t xml:space="preserve"> </w:t>
+      </w:r>
+      <w:proofErr w:type="spellStart"/>
+      <w:r>
+        <w:t>floatas</w:t>
+      </w:r>
+      <w:proofErr w:type="spellEnd"/>
       <w:proofErr w:type="gramEnd"/>
       <w:r>
-        <w:t xml:space="preserve"> När den når till 768 så ändras det en del, och vid det här tillfället var det element som skulle synas, hade inte lagts till på mobile så det fick göras, det blev en </w:t>
-      </w:r>
-      <w:proofErr w:type="spellStart"/>
-      <w:r>
-        <w:t>refaktorering</w:t>
-      </w:r>
-      <w:proofErr w:type="spellEnd"/>
-      <w:r>
-        <w:t xml:space="preserve"> överallt, både i html filen, där </w:t>
-      </w:r>
-      <w:proofErr w:type="spellStart"/>
-      <w:r>
-        <w:t>diven</w:t>
-      </w:r>
-      <w:proofErr w:type="spellEnd"/>
-      <w:r>
-        <w:t xml:space="preserve"> skulle läggas, i </w:t>
-      </w:r>
-      <w:proofErr w:type="spellStart"/>
-      <w:r>
-        <w:t>css</w:t>
-      </w:r>
-      <w:proofErr w:type="spellEnd"/>
-      <w:r>
-        <w:t xml:space="preserve"> där egenskaperna </w:t>
-      </w:r>
-      <w:proofErr w:type="spellStart"/>
-      <w:r>
-        <w:t>las</w:t>
-      </w:r>
-      <w:proofErr w:type="spellEnd"/>
-      <w:r>
-        <w:t xml:space="preserve"> till och media </w:t>
+        <w:t xml:space="preserve">, vilket var mycket små pill för att få dessa att se snygga ut </w:t>
+      </w:r>
+      <w:proofErr w:type="spellStart"/>
+      <w:r>
+        <w:t>brevid</w:t>
+      </w:r>
+      <w:proofErr w:type="spellEnd"/>
+      <w:r>
+        <w:t xml:space="preserve"> varandra, hade varit bättre om två hållare ”</w:t>
+      </w:r>
+      <w:proofErr w:type="spellStart"/>
+      <w:r>
+        <w:t>left</w:t>
+      </w:r>
+      <w:proofErr w:type="spellEnd"/>
+      <w:r>
+        <w:t xml:space="preserve">” och </w:t>
+      </w:r>
+      <w:proofErr w:type="spellStart"/>
+      <w:r>
+        <w:t>rigth</w:t>
+      </w:r>
+      <w:proofErr w:type="spellEnd"/>
+      <w:r>
+        <w:t xml:space="preserve">” var själva grunden för detta och att containers bara lades dit. Men istället för att börja html filen så ändrades egenskaperna lite genom media </w:t>
       </w:r>
       <w:proofErr w:type="spellStart"/>
       <w:r>
@@ -1072,55 +1123,31 @@
       </w:r>
       <w:proofErr w:type="spellEnd"/>
       <w:r>
-        <w:t xml:space="preserve"> där det skulle synas. Hade behövts med studie och tanke mellan skisserna. När det gällde </w:t>
-      </w:r>
-      <w:proofErr w:type="spellStart"/>
-      <w:r>
-        <w:t>main</w:t>
-      </w:r>
-      <w:proofErr w:type="spellEnd"/>
-      <w:r>
-        <w:t xml:space="preserve"> containern. Nu skulle två containers som enkelt fanns under </w:t>
-      </w:r>
-      <w:proofErr w:type="gramStart"/>
-      <w:r>
-        <w:t xml:space="preserve">varandra </w:t>
-      </w:r>
-      <w:r>
-        <w:t xml:space="preserve"> </w:t>
-      </w:r>
-      <w:proofErr w:type="spellStart"/>
-      <w:r>
-        <w:t>floatas</w:t>
-      </w:r>
-      <w:proofErr w:type="spellEnd"/>
-      <w:proofErr w:type="gramEnd"/>
-      <w:r>
-        <w:t xml:space="preserve">, vilket var mycket små pill för att få dessa att se snygga ut </w:t>
-      </w:r>
-      <w:proofErr w:type="spellStart"/>
-      <w:r>
-        <w:t>brevid</w:t>
-      </w:r>
-      <w:proofErr w:type="spellEnd"/>
-      <w:r>
-        <w:t xml:space="preserve"> varandra, hade varit bättre om två hållare ”</w:t>
-      </w:r>
-      <w:proofErr w:type="spellStart"/>
-      <w:r>
-        <w:t>left</w:t>
-      </w:r>
-      <w:proofErr w:type="spellEnd"/>
-      <w:r>
-        <w:t xml:space="preserve">” och </w:t>
-      </w:r>
-      <w:proofErr w:type="spellStart"/>
-      <w:r>
-        <w:t>rigth</w:t>
-      </w:r>
-      <w:proofErr w:type="spellEnd"/>
-      <w:r>
-        <w:t xml:space="preserve">” var själva grunden för detta och att containers bara lades dit. Men istället för att börja html filen så ändrades egenskaperna lite genom media </w:t>
+        <w:t xml:space="preserve"> för </w:t>
+      </w:r>
+      <w:proofErr w:type="spellStart"/>
+      <w:r>
+        <w:t>cointainersarna</w:t>
+      </w:r>
+      <w:proofErr w:type="spellEnd"/>
+      <w:r>
+        <w:t xml:space="preserve">. Ser relativt bra ut nu. Att lägga till har varit en del problem, listan som skulle synas, var en hel del komplikationer att få den att se bra ut och centrerad. Testade med </w:t>
+      </w:r>
+      <w:proofErr w:type="spellStart"/>
+      <w:r>
+        <w:t>flexbox</w:t>
+      </w:r>
+      <w:proofErr w:type="spellEnd"/>
+      <w:r>
+        <w:t xml:space="preserve"> som inte funkade till </w:t>
+      </w:r>
+      <w:proofErr w:type="spellStart"/>
+      <w:r>
+        <w:t>firefox</w:t>
+      </w:r>
+      <w:proofErr w:type="spellEnd"/>
+      <w:r>
+        <w:t xml:space="preserve"> helt, men till slut använde jag procentform och sen får det justeras i media </w:t>
       </w:r>
       <w:proofErr w:type="spellStart"/>
       <w:r>
@@ -1128,31 +1155,7 @@
       </w:r>
       <w:proofErr w:type="spellEnd"/>
       <w:r>
-        <w:t xml:space="preserve"> för </w:t>
-      </w:r>
-      <w:proofErr w:type="spellStart"/>
-      <w:r>
-        <w:t>cointainersarna</w:t>
-      </w:r>
-      <w:proofErr w:type="spellEnd"/>
-      <w:r>
-        <w:t xml:space="preserve">. Ser relativt bra ut nu. Att lägga till har varit en del problem, listan som skulle synas, var en hel del komplikationer att få den att se bra ut och centrerad. Testade med </w:t>
-      </w:r>
-      <w:proofErr w:type="spellStart"/>
-      <w:r>
-        <w:t>flexbox</w:t>
-      </w:r>
-      <w:proofErr w:type="spellEnd"/>
-      <w:r>
-        <w:t xml:space="preserve"> som inte funkade till </w:t>
-      </w:r>
-      <w:proofErr w:type="spellStart"/>
-      <w:r>
-        <w:t>firefox</w:t>
-      </w:r>
-      <w:proofErr w:type="spellEnd"/>
-      <w:r>
-        <w:t xml:space="preserve"> helt, men till slut använde jag procentform och sen får det justeras i media </w:t>
+        <w:t xml:space="preserve"> ju större det blev, nått som jag hade hoppats på att göra auto utan några fler anrop i media </w:t>
       </w:r>
       <w:proofErr w:type="spellStart"/>
       <w:r>
@@ -1160,14 +1163,6 @@
       </w:r>
       <w:proofErr w:type="spellEnd"/>
       <w:r>
-        <w:t xml:space="preserve"> ju större det blev, nått som jag hade hoppats på att göra auto utan några fler anrop i media </w:t>
-      </w:r>
-      <w:proofErr w:type="spellStart"/>
-      <w:r>
-        <w:t>queries</w:t>
-      </w:r>
-      <w:proofErr w:type="spellEnd"/>
-      <w:r>
         <w:t xml:space="preserve">. ”se upp för </w:t>
       </w:r>
       <w:proofErr w:type="spellStart"/>
@@ -1200,15 +1195,7 @@
       </w:r>
       <w:proofErr w:type="spellEnd"/>
       <w:r>
-        <w:t xml:space="preserve">, har man i procentform så ökar </w:t>
-      </w:r>
-      <w:proofErr w:type="spellStart"/>
-      <w:r>
-        <w:t>marginen</w:t>
-      </w:r>
-      <w:proofErr w:type="spellEnd"/>
-      <w:r>
-        <w:t xml:space="preserve"> fast inte </w:t>
+        <w:t xml:space="preserve">, har man i procentform så ökar marginen fast inte </w:t>
       </w:r>
       <w:proofErr w:type="spellStart"/>
       <w:r>
@@ -1438,8 +1425,6 @@
             <w:r>
               <w:t>10-1</w:t>
             </w:r>
-            <w:bookmarkStart w:id="0" w:name="_GoBack"/>
-            <w:bookmarkEnd w:id="0"/>
             <w:r>
               <w:t>2</w:t>
             </w:r>
@@ -1504,7 +1489,7 @@
           </w:tcPr>
           <w:p>
             <w:r>
-              <w:t>14-15</w:t>
+              <w:t>14-17</w:t>
             </w:r>
           </w:p>
         </w:tc>
@@ -1663,10 +1648,13 @@
       </w:r>
       <w:proofErr w:type="spellEnd"/>
       <w:r>
-        <w:t xml:space="preserve">: 0 auto funka. därför så fick nödlösningen bli att jag satte </w:t>
-      </w:r>
-      <w:proofErr w:type="spellStart"/>
+        <w:t xml:space="preserve">: 0 auto funka. </w:t>
+      </w:r>
       <w:proofErr w:type="gramStart"/>
+      <w:r>
+        <w:t xml:space="preserve">därför så fick nödlösningen bli att jag satte </w:t>
+      </w:r>
+      <w:proofErr w:type="spellStart"/>
       <w:r>
         <w:t>overflow</w:t>
       </w:r>
@@ -1968,7 +1956,10 @@
       </w:r>
     </w:p>
     <w:p/>
-    <w:p/>
+    <w:p>
+      <w:bookmarkStart w:id="0" w:name="_GoBack"/>
+      <w:bookmarkEnd w:id="0"/>
+    </w:p>
     <w:sectPr>
       <w:pgSz w:w="11906" w:h="16838"/>
       <w:pgMar w:top="1417" w:right="1417" w:bottom="1417" w:left="1417" w:header="708" w:footer="708" w:gutter="0"/>
@@ -1996,7 +1987,7 @@
       </w:pPr>
     </w:pPrDefault>
   </w:docDefaults>
-  <w:latentStyles w:defLockedState="0" w:defUIPriority="99" w:defSemiHidden="1" w:defUnhideWhenUsed="1" w:defQFormat="0" w:count="276">
+  <w:latentStyles w:defLockedState="0" w:defUIPriority="99" w:defSemiHidden="1" w:defUnhideWhenUsed="1" w:defQFormat="0" w:count="267">
     <w:lsdException w:name="Normal" w:semiHidden="0" w:uiPriority="0" w:unhideWhenUsed="0" w:qFormat="1"/>
     <w:lsdException w:name="heading 1" w:semiHidden="0" w:uiPriority="9" w:unhideWhenUsed="0" w:qFormat="1"/>
     <w:lsdException w:name="heading 2" w:uiPriority="9" w:qFormat="1"/>
@@ -2197,7 +2188,7 @@
 </file>
 
 <file path=word/stylesWithEffects.xml><?xml version="1.0" encoding="utf-8"?>
-<w:styles xmlns:wpc="http://schemas.microsoft.com/office/word/2010/wordprocessingCanvas" xmlns:mo="http://schemas.microsoft.com/office/mac/office/2008/main" xmlns:mc="http://schemas.openxmlformats.org/markup-compatibility/2006" xmlns:mv="urn:schemas-microsoft-com:mac:vml" xmlns:o="urn:schemas-microsoft-com:office:office" xmlns:r="http://schemas.openxmlformats.org/officeDocument/2006/relationships" xmlns:m="http://schemas.openxmlformats.org/officeDocument/2006/math" xmlns:v="urn:schemas-microsoft-com:vml" xmlns:wp14="http://schemas.microsoft.com/office/word/2010/wordprocessingDrawing" xmlns:wp="http://schemas.openxmlformats.org/drawingml/2006/wordprocessingDrawing" xmlns:w10="urn:schemas-microsoft-com:office:word" xmlns:w="http://schemas.openxmlformats.org/wordprocessingml/2006/main" xmlns:w14="http://schemas.microsoft.com/office/word/2010/wordml" xmlns:wpg="http://schemas.microsoft.com/office/word/2010/wordprocessingGroup" xmlns:wpi="http://schemas.microsoft.com/office/word/2010/wordprocessingInk" xmlns:wne="http://schemas.microsoft.com/office/word/2006/wordml" xmlns:wps="http://schemas.microsoft.com/office/word/2010/wordprocessingShape" mc:Ignorable="w14 wp14">
+<w:styles xmlns:wpc="http://schemas.microsoft.com/office/word/2010/wordprocessingCanvas" xmlns:mc="http://schemas.openxmlformats.org/markup-compatibility/2006" xmlns:o="urn:schemas-microsoft-com:office:office" xmlns:r="http://schemas.openxmlformats.org/officeDocument/2006/relationships" xmlns:m="http://schemas.openxmlformats.org/officeDocument/2006/math" xmlns:v="urn:schemas-microsoft-com:vml" xmlns:wp14="http://schemas.microsoft.com/office/word/2010/wordprocessingDrawing" xmlns:wp="http://schemas.openxmlformats.org/drawingml/2006/wordprocessingDrawing" xmlns:w10="urn:schemas-microsoft-com:office:word" xmlns:w="http://schemas.openxmlformats.org/wordprocessingml/2006/main" xmlns:w14="http://schemas.microsoft.com/office/word/2010/wordml" xmlns:wpg="http://schemas.microsoft.com/office/word/2010/wordprocessingGroup" xmlns:wpi="http://schemas.microsoft.com/office/word/2010/wordprocessingInk" xmlns:wne="http://schemas.microsoft.com/office/word/2006/wordml" xmlns:wps="http://schemas.microsoft.com/office/word/2010/wordprocessingShape" mc:Ignorable="w14 wp14">
   <w:docDefaults>
     <w:rPrDefault>
       <w:rPr>
@@ -2213,7 +2204,7 @@
       </w:pPr>
     </w:pPrDefault>
   </w:docDefaults>
-  <w:latentStyles w:defLockedState="0" w:defUIPriority="99" w:defSemiHidden="1" w:defUnhideWhenUsed="1" w:defQFormat="0" w:count="276">
+  <w:latentStyles w:defLockedState="0" w:defUIPriority="99" w:defSemiHidden="1" w:defUnhideWhenUsed="1" w:defQFormat="0" w:count="267">
     <w:lsdException w:name="Normal" w:semiHidden="0" w:uiPriority="0" w:unhideWhenUsed="0" w:qFormat="1"/>
     <w:lsdException w:name="heading 1" w:semiHidden="0" w:uiPriority="9" w:unhideWhenUsed="0" w:qFormat="1"/>
     <w:lsdException w:name="heading 2" w:uiPriority="9" w:qFormat="1"/>

</xml_diff>